<commit_message>
Added wget links for raspian software components
</commit_message>
<xml_diff>
--- a/Documentation/Setting up the wireless timer and speakers.docx
+++ b/Documentation/Setting up the wireless timer and speakers.docx
@@ -70,7 +70,15 @@
     </w:p>
     <w:p>
       <w:r>
-        <w:t>This document describes how to use Raspberry Pi Zero W devices to create a portable WiFi network used to drive one or more remote LED timer displays and/or remote speaker systems.</w:t>
+        <w:t xml:space="preserve">This document describes how to use Raspberry Pi Zero W devices to create a portable </w:t>
+      </w:r>
+      <w:proofErr w:type="spellStart"/>
+      <w:r>
+        <w:t>WiFi</w:t>
+      </w:r>
+      <w:proofErr w:type="spellEnd"/>
+      <w:r>
+        <w:t xml:space="preserve"> network used to drive one or more remote LED timer displays and/or remote speaker systems.</w:t>
       </w:r>
     </w:p>
     <w:p>
@@ -97,8 +105,13 @@
       <w:r>
         <w:t xml:space="preserve"> </w:t>
       </w:r>
-      <w:r>
-        <w:t>GliderScore (</w:t>
+      <w:proofErr w:type="spellStart"/>
+      <w:r>
+        <w:t>GliderScore</w:t>
+      </w:r>
+      <w:proofErr w:type="spellEnd"/>
+      <w:r>
+        <w:t xml:space="preserve"> (</w:t>
       </w:r>
       <w:hyperlink r:id="rId6" w:history="1">
         <w:r>
@@ -120,8 +133,13 @@
           <w:numId w:val="1"/>
         </w:numPr>
       </w:pPr>
-      <w:r>
-        <w:t>GliderScoreRemote (software from David Beach)</w:t>
+      <w:proofErr w:type="spellStart"/>
+      <w:r>
+        <w:t>GliderScoreRemote</w:t>
+      </w:r>
+      <w:proofErr w:type="spellEnd"/>
+      <w:r>
+        <w:t xml:space="preserve"> (software from David Beach)</w:t>
       </w:r>
     </w:p>
     <w:p>
@@ -132,23 +150,46 @@
           <w:numId w:val="1"/>
         </w:numPr>
       </w:pPr>
-      <w:r>
-        <w:t>TuneBlade software</w:t>
-      </w:r>
+      <w:proofErr w:type="spellStart"/>
+      <w:r>
+        <w:t>TuneBlade</w:t>
+      </w:r>
+      <w:proofErr w:type="spellEnd"/>
       <w:r>
         <w:t xml:space="preserve"> </w:t>
       </w:r>
+      <w:proofErr w:type="gramStart"/>
+      <w:r>
+        <w:t>software</w:t>
+      </w:r>
+      <w:r>
+        <w:t xml:space="preserve"> </w:t>
+      </w:r>
       <w:r>
         <w:t xml:space="preserve"> (</w:t>
       </w:r>
-      <w:hyperlink r:id="rId7" w:history="1">
-        <w:r>
-          <w:rPr>
-            <w:rStyle w:val="Hyperlink"/>
-          </w:rPr>
-          <w:t>http://www.tuneblade.com</w:t>
-        </w:r>
-      </w:hyperlink>
+      <w:proofErr w:type="gramEnd"/>
+      <w:r>
+        <w:fldChar w:fldCharType="begin"/>
+      </w:r>
+      <w:r>
+        <w:instrText xml:space="preserve"> HYPERLINK "http://www.tuneblade.com" </w:instrText>
+      </w:r>
+      <w:r>
+        <w:fldChar w:fldCharType="separate"/>
+      </w:r>
+      <w:r>
+        <w:rPr>
+          <w:rStyle w:val="Hyperlink"/>
+        </w:rPr>
+        <w:t>http://www.tuneblade.com</w:t>
+      </w:r>
+      <w:r>
+        <w:rPr>
+          <w:rStyle w:val="Hyperlink"/>
+        </w:rPr>
+        <w:fldChar w:fldCharType="end"/>
+      </w:r>
       <w:r>
         <w:t>)</w:t>
       </w:r>
@@ -179,8 +220,13 @@
           <w:numId w:val="1"/>
         </w:numPr>
       </w:pPr>
-      <w:r>
-        <w:t xml:space="preserve">WiFi </w:t>
+      <w:proofErr w:type="spellStart"/>
+      <w:r>
+        <w:t>WiFi</w:t>
+      </w:r>
+      <w:proofErr w:type="spellEnd"/>
+      <w:r>
+        <w:t xml:space="preserve"> </w:t>
       </w:r>
       <w:r>
         <w:t>adapter (</w:t>
@@ -272,7 +318,15 @@
         </w:numPr>
       </w:pPr>
       <w:r>
-        <w:t>Adafruit P1020 USB WiFi adapter</w:t>
+        <w:t xml:space="preserve">Adafruit P1020 USB </w:t>
+      </w:r>
+      <w:proofErr w:type="spellStart"/>
+      <w:r>
+        <w:t>WiFi</w:t>
+      </w:r>
+      <w:proofErr w:type="spellEnd"/>
+      <w:r>
+        <w:t xml:space="preserve"> adapter</w:t>
       </w:r>
     </w:p>
     <w:p>
@@ -283,8 +337,13 @@
           <w:numId w:val="1"/>
         </w:numPr>
       </w:pPr>
-      <w:r>
-        <w:t>Sparkfun USB OTG Cable (Female A to Micro B – 5”)</w:t>
+      <w:proofErr w:type="spellStart"/>
+      <w:r>
+        <w:t>Sparkfun</w:t>
+      </w:r>
+      <w:proofErr w:type="spellEnd"/>
+      <w:r>
+        <w:t xml:space="preserve"> USB OTG Cable (Female A to Micro B – 5”)</w:t>
       </w:r>
     </w:p>
     <w:p>
@@ -295,8 +354,13 @@
           <w:numId w:val="1"/>
         </w:numPr>
       </w:pPr>
-      <w:r>
-        <w:t>HiFiBerry AMP+ or AMP2 or DAC+ Zero (requires external amplifier)</w:t>
+      <w:proofErr w:type="spellStart"/>
+      <w:r>
+        <w:t>HiFiBerry</w:t>
+      </w:r>
+      <w:proofErr w:type="spellEnd"/>
+      <w:r>
+        <w:t xml:space="preserve"> AMP+ or AMP2 or DAC+ Zero (requires external amplifier)</w:t>
       </w:r>
     </w:p>
     <w:p>
@@ -308,7 +372,15 @@
         </w:numPr>
       </w:pPr>
       <w:r>
-        <w:t>Anderson PowerPole 30A connectors</w:t>
+        <w:t xml:space="preserve">Anderson </w:t>
+      </w:r>
+      <w:proofErr w:type="spellStart"/>
+      <w:r>
+        <w:t>PowerPole</w:t>
+      </w:r>
+      <w:proofErr w:type="spellEnd"/>
+      <w:r>
+        <w:t xml:space="preserve"> 30A connectors</w:t>
       </w:r>
     </w:p>
     <w:p>
@@ -332,7 +404,15 @@
         </w:numPr>
       </w:pPr>
       <w:r>
-        <w:t>Outdoor public address speaker horns</w:t>
+        <w:t xml:space="preserve">Outdoor </w:t>
+      </w:r>
+      <w:proofErr w:type="gramStart"/>
+      <w:r>
+        <w:t>public address</w:t>
+      </w:r>
+      <w:proofErr w:type="gramEnd"/>
+      <w:r>
+        <w:t xml:space="preserve"> speaker horns</w:t>
       </w:r>
     </w:p>
     <w:p/>
@@ -358,7 +438,7 @@
                     <pic:cNvPicPr/>
                   </pic:nvPicPr>
                   <pic:blipFill rotWithShape="1">
-                    <a:blip r:embed="rId8" cstate="print">
+                    <a:blip r:embed="rId7" cstate="print">
                       <a:extLst>
                         <a:ext uri="{28A0092B-C50C-407E-A947-70E740481C1C}">
                           <a14:useLocalDpi xmlns:a14="http://schemas.microsoft.com/office/drawing/2010/main" val="0"/>
@@ -413,7 +493,7 @@
                     <pic:cNvPicPr/>
                   </pic:nvPicPr>
                   <pic:blipFill rotWithShape="1">
-                    <a:blip r:embed="rId9" cstate="print">
+                    <a:blip r:embed="rId8" cstate="print">
                       <a:extLst>
                         <a:ext uri="{28A0092B-C50C-407E-A947-70E740481C1C}">
                           <a14:useLocalDpi xmlns:a14="http://schemas.microsoft.com/office/drawing/2010/main" val="0"/>
@@ -470,7 +550,15 @@
         </w:numPr>
       </w:pPr>
       <w:r>
-        <w:t>Note: Do NOT plug in the USB wifi adapter yet!</w:t>
+        <w:t xml:space="preserve">Note: Do NOT plug in the USB </w:t>
+      </w:r>
+      <w:proofErr w:type="spellStart"/>
+      <w:r>
+        <w:t>wifi</w:t>
+      </w:r>
+      <w:proofErr w:type="spellEnd"/>
+      <w:r>
+        <w:t xml:space="preserve"> adapter yet!</w:t>
       </w:r>
     </w:p>
     <w:p>
@@ -486,10 +574,15 @@
           <w:u w:val="none"/>
         </w:rPr>
       </w:pPr>
-      <w:r>
-        <w:t xml:space="preserve">Generally we follow the guidelines given at </w:t>
-      </w:r>
-      <w:hyperlink r:id="rId10" w:history="1">
+      <w:proofErr w:type="gramStart"/>
+      <w:r>
+        <w:t>Generally</w:t>
+      </w:r>
+      <w:proofErr w:type="gramEnd"/>
+      <w:r>
+        <w:t xml:space="preserve"> we follow the guidelines given at </w:t>
+      </w:r>
+      <w:hyperlink r:id="rId9" w:history="1">
         <w:r>
           <w:rPr>
             <w:rStyle w:val="Hyperlink"/>
@@ -525,7 +618,25 @@
           <w:color w:val="auto"/>
           <w:u w:val="none"/>
         </w:rPr>
-        <w:t xml:space="preserve"> Raspian Lite (this assumes Stretch release 2017/11/29)</w:t>
+        <w:t xml:space="preserve"> </w:t>
+      </w:r>
+      <w:proofErr w:type="spellStart"/>
+      <w:r>
+        <w:rPr>
+          <w:rStyle w:val="Hyperlink"/>
+          <w:color w:val="auto"/>
+          <w:u w:val="none"/>
+        </w:rPr>
+        <w:t>Raspian</w:t>
+      </w:r>
+      <w:proofErr w:type="spellEnd"/>
+      <w:r>
+        <w:rPr>
+          <w:rStyle w:val="Hyperlink"/>
+          <w:color w:val="auto"/>
+          <w:u w:val="none"/>
+        </w:rPr>
+        <w:t xml:space="preserve"> Lite (this assumes Stretch release 2017/11/29)</w:t>
       </w:r>
     </w:p>
     <w:p>
@@ -604,6 +715,7 @@
         </w:rPr>
         <w:t>/</w:t>
       </w:r>
+      <w:proofErr w:type="spellStart"/>
       <w:r>
         <w:rPr>
           <w:rStyle w:val="Hyperlink"/>
@@ -622,6 +734,7 @@
         </w:rPr>
         <w:t>.conf</w:t>
       </w:r>
+      <w:proofErr w:type="spellEnd"/>
       <w:r>
         <w:rPr>
           <w:rStyle w:val="Hyperlink"/>
@@ -656,29 +769,102 @@
           <w:szCs w:val="16"/>
         </w:rPr>
       </w:pPr>
+      <w:proofErr w:type="spellStart"/>
       <w:r>
         <w:rPr>
           <w:rFonts w:ascii="Courier" w:hAnsi="Courier"/>
           <w:sz w:val="16"/>
           <w:szCs w:val="16"/>
         </w:rPr>
-        <w:t>ctrl_interface=DIR=/var/run/wpa_supplicant GROUP=netdev</w:t>
-      </w:r>
+        <w:t>ctrl_interface</w:t>
+      </w:r>
+      <w:proofErr w:type="spellEnd"/>
       <w:r>
         <w:rPr>
           <w:rFonts w:ascii="Courier" w:hAnsi="Courier"/>
           <w:sz w:val="16"/>
           <w:szCs w:val="16"/>
         </w:rPr>
-        <w:br/>
-        <w:t>update_config=1</w:t>
-      </w:r>
+        <w:t>=DIR=/</w:t>
+      </w:r>
+      <w:proofErr w:type="spellStart"/>
       <w:r>
         <w:rPr>
           <w:rFonts w:ascii="Courier" w:hAnsi="Courier"/>
           <w:sz w:val="16"/>
           <w:szCs w:val="16"/>
         </w:rPr>
+        <w:t>var</w:t>
+      </w:r>
+      <w:proofErr w:type="spellEnd"/>
+      <w:r>
+        <w:rPr>
+          <w:rFonts w:ascii="Courier" w:hAnsi="Courier"/>
+          <w:sz w:val="16"/>
+          <w:szCs w:val="16"/>
+        </w:rPr>
+        <w:t>/run/</w:t>
+      </w:r>
+      <w:proofErr w:type="spellStart"/>
+      <w:r>
+        <w:rPr>
+          <w:rFonts w:ascii="Courier" w:hAnsi="Courier"/>
+          <w:sz w:val="16"/>
+          <w:szCs w:val="16"/>
+        </w:rPr>
+        <w:t>wpa_supplicant</w:t>
+      </w:r>
+      <w:proofErr w:type="spellEnd"/>
+      <w:r>
+        <w:rPr>
+          <w:rFonts w:ascii="Courier" w:hAnsi="Courier"/>
+          <w:sz w:val="16"/>
+          <w:szCs w:val="16"/>
+        </w:rPr>
+        <w:t xml:space="preserve"> GROUP=</w:t>
+      </w:r>
+      <w:proofErr w:type="spellStart"/>
+      <w:r>
+        <w:rPr>
+          <w:rFonts w:ascii="Courier" w:hAnsi="Courier"/>
+          <w:sz w:val="16"/>
+          <w:szCs w:val="16"/>
+        </w:rPr>
+        <w:t>netdev</w:t>
+      </w:r>
+      <w:proofErr w:type="spellEnd"/>
+      <w:r>
+        <w:rPr>
+          <w:rFonts w:ascii="Courier" w:hAnsi="Courier"/>
+          <w:sz w:val="16"/>
+          <w:szCs w:val="16"/>
+        </w:rPr>
+        <w:br/>
+      </w:r>
+      <w:proofErr w:type="spellStart"/>
+      <w:r>
+        <w:rPr>
+          <w:rFonts w:ascii="Courier" w:hAnsi="Courier"/>
+          <w:sz w:val="16"/>
+          <w:szCs w:val="16"/>
+        </w:rPr>
+        <w:t>update_config</w:t>
+      </w:r>
+      <w:proofErr w:type="spellEnd"/>
+      <w:r>
+        <w:rPr>
+          <w:rFonts w:ascii="Courier" w:hAnsi="Courier"/>
+          <w:sz w:val="16"/>
+          <w:szCs w:val="16"/>
+        </w:rPr>
+        <w:t>=1</w:t>
+      </w:r>
+      <w:r>
+        <w:rPr>
+          <w:rFonts w:ascii="Courier" w:hAnsi="Courier"/>
+          <w:sz w:val="16"/>
+          <w:szCs w:val="16"/>
+        </w:rPr>
         <w:br/>
         <w:t xml:space="preserve"> </w:t>
       </w:r>
@@ -689,41 +875,44 @@
           <w:szCs w:val="16"/>
         </w:rPr>
         <w:br/>
-        <w:t>network={</w:t>
-      </w:r>
+        <w:t>network</w:t>
+      </w:r>
+      <w:proofErr w:type="gramStart"/>
       <w:r>
         <w:rPr>
           <w:rFonts w:ascii="Courier" w:hAnsi="Courier"/>
           <w:sz w:val="16"/>
           <w:szCs w:val="16"/>
         </w:rPr>
-        <w:br/>
-        <w:t xml:space="preserve">    ssid="</w:t>
-      </w:r>
+        <w:t>={</w:t>
+      </w:r>
+      <w:proofErr w:type="gramEnd"/>
       <w:r>
         <w:rPr>
           <w:rFonts w:ascii="Courier" w:hAnsi="Courier"/>
           <w:sz w:val="16"/>
           <w:szCs w:val="16"/>
         </w:rPr>
-        <w:t>&lt;your network id&gt;"</w:t>
-      </w:r>
+        <w:br/>
+        <w:t xml:space="preserve">    </w:t>
+      </w:r>
+      <w:proofErr w:type="spellStart"/>
       <w:r>
         <w:rPr>
           <w:rFonts w:ascii="Courier" w:hAnsi="Courier"/>
           <w:sz w:val="16"/>
           <w:szCs w:val="16"/>
         </w:rPr>
-        <w:br/>
-        <w:t xml:space="preserve">    psk="&lt;your network password&gt;</w:t>
-      </w:r>
+        <w:t>ssid</w:t>
+      </w:r>
+      <w:proofErr w:type="spellEnd"/>
       <w:r>
         <w:rPr>
           <w:rFonts w:ascii="Courier" w:hAnsi="Courier"/>
           <w:sz w:val="16"/>
           <w:szCs w:val="16"/>
         </w:rPr>
-        <w:t>"</w:t>
+        <w:t>="</w:t>
       </w:r>
       <w:r>
         <w:rPr>
@@ -731,8 +920,7 @@
           <w:sz w:val="16"/>
           <w:szCs w:val="16"/>
         </w:rPr>
-        <w:br/>
-        <w:t xml:space="preserve">    scan_ssid=1</w:t>
+        <w:t>&lt;your network id&gt;"</w:t>
       </w:r>
       <w:r>
         <w:rPr>
@@ -741,6 +929,68 @@
           <w:szCs w:val="16"/>
         </w:rPr>
         <w:br/>
+        <w:t xml:space="preserve">    </w:t>
+      </w:r>
+      <w:proofErr w:type="spellStart"/>
+      <w:r>
+        <w:rPr>
+          <w:rFonts w:ascii="Courier" w:hAnsi="Courier"/>
+          <w:sz w:val="16"/>
+          <w:szCs w:val="16"/>
+        </w:rPr>
+        <w:t>psk</w:t>
+      </w:r>
+      <w:proofErr w:type="spellEnd"/>
+      <w:r>
+        <w:rPr>
+          <w:rFonts w:ascii="Courier" w:hAnsi="Courier"/>
+          <w:sz w:val="16"/>
+          <w:szCs w:val="16"/>
+        </w:rPr>
+        <w:t>="&lt;your network password&gt;</w:t>
+      </w:r>
+      <w:r>
+        <w:rPr>
+          <w:rFonts w:ascii="Courier" w:hAnsi="Courier"/>
+          <w:sz w:val="16"/>
+          <w:szCs w:val="16"/>
+        </w:rPr>
+        <w:t>"</w:t>
+      </w:r>
+      <w:r>
+        <w:rPr>
+          <w:rFonts w:ascii="Courier" w:hAnsi="Courier"/>
+          <w:sz w:val="16"/>
+          <w:szCs w:val="16"/>
+        </w:rPr>
+        <w:br/>
+        <w:t xml:space="preserve">    </w:t>
+      </w:r>
+      <w:proofErr w:type="spellStart"/>
+      <w:r>
+        <w:rPr>
+          <w:rFonts w:ascii="Courier" w:hAnsi="Courier"/>
+          <w:sz w:val="16"/>
+          <w:szCs w:val="16"/>
+        </w:rPr>
+        <w:t>scan_ssid</w:t>
+      </w:r>
+      <w:proofErr w:type="spellEnd"/>
+      <w:r>
+        <w:rPr>
+          <w:rFonts w:ascii="Courier" w:hAnsi="Courier"/>
+          <w:sz w:val="16"/>
+          <w:szCs w:val="16"/>
+        </w:rPr>
+        <w:t>=1</w:t>
+      </w:r>
+      <w:r>
+        <w:rPr>
+          <w:rFonts w:ascii="Courier" w:hAnsi="Courier"/>
+          <w:sz w:val="16"/>
+          <w:szCs w:val="16"/>
+        </w:rPr>
+        <w:br/>
         <w:t>}</w:t>
       </w:r>
     </w:p>
@@ -752,6 +1002,7 @@
           <w:numId w:val="13"/>
         </w:numPr>
       </w:pPr>
+      <w:proofErr w:type="gramStart"/>
       <w:r>
         <w:rPr>
           <w:b/>
@@ -764,14 +1015,25 @@
         </w:rPr>
         <w:t>/</w:t>
       </w:r>
+      <w:proofErr w:type="spellStart"/>
+      <w:proofErr w:type="gramEnd"/>
       <w:r>
         <w:rPr>
           <w:b/>
         </w:rPr>
         <w:t>ssh</w:t>
       </w:r>
-      <w:r>
-        <w:t xml:space="preserve"> (empty file enabling ssh at boot)</w:t>
+      <w:proofErr w:type="spellEnd"/>
+      <w:r>
+        <w:t xml:space="preserve"> (empty file enabling </w:t>
+      </w:r>
+      <w:proofErr w:type="spellStart"/>
+      <w:r>
+        <w:t>ssh</w:t>
+      </w:r>
+      <w:proofErr w:type="spellEnd"/>
+      <w:r>
+        <w:t xml:space="preserve"> at boot)</w:t>
       </w:r>
     </w:p>
     <w:p>
@@ -819,7 +1081,20 @@
           <w:rFonts w:ascii="Courier" w:hAnsi="Courier"/>
         </w:rPr>
         <w:br/>
-        <w:t>enable_uart=1</w:t>
+      </w:r>
+      <w:proofErr w:type="spellStart"/>
+      <w:r>
+        <w:rPr>
+          <w:rFonts w:ascii="Courier" w:hAnsi="Courier"/>
+        </w:rPr>
+        <w:t>enable_uart</w:t>
+      </w:r>
+      <w:proofErr w:type="spellEnd"/>
+      <w:r>
+        <w:rPr>
+          <w:rFonts w:ascii="Courier" w:hAnsi="Courier"/>
+        </w:rPr>
+        <w:t>=1</w:t>
       </w:r>
     </w:p>
     <w:p>
@@ -854,8 +1129,13 @@
           <w:numId w:val="13"/>
         </w:numPr>
       </w:pPr>
-      <w:r>
-        <w:t>wpa_supplicant – contains your home wireless name and password</w:t>
+      <w:proofErr w:type="spellStart"/>
+      <w:r>
+        <w:t>wpa_supplicant</w:t>
+      </w:r>
+      <w:proofErr w:type="spellEnd"/>
+      <w:r>
+        <w:t xml:space="preserve"> – contains your home wireless name and password</w:t>
       </w:r>
     </w:p>
     <w:p>
@@ -866,8 +1146,13 @@
           <w:numId w:val="13"/>
         </w:numPr>
       </w:pPr>
-      <w:r>
-        <w:t>ssh – an empty file</w:t>
+      <w:proofErr w:type="spellStart"/>
+      <w:r>
+        <w:t>ssh</w:t>
+      </w:r>
+      <w:proofErr w:type="spellEnd"/>
+      <w:r>
+        <w:t xml:space="preserve"> – an empty file</w:t>
       </w:r>
     </w:p>
     <w:p>
@@ -881,11 +1166,19 @@
       <w:r>
         <w:t xml:space="preserve">config.txt – last line is </w:t>
       </w:r>
-      <w:r>
-        <w:rPr>
-          <w:rFonts w:ascii="Courier" w:hAnsi="Courier"/>
-        </w:rPr>
-        <w:t>enable_uart=1</w:t>
+      <w:proofErr w:type="spellStart"/>
+      <w:r>
+        <w:rPr>
+          <w:rFonts w:ascii="Courier" w:hAnsi="Courier"/>
+        </w:rPr>
+        <w:t>enable_uart</w:t>
+      </w:r>
+      <w:proofErr w:type="spellEnd"/>
+      <w:r>
+        <w:rPr>
+          <w:rFonts w:ascii="Courier" w:hAnsi="Courier"/>
+        </w:rPr>
+        <w:t>=1</w:t>
       </w:r>
     </w:p>
     <w:p>
@@ -906,11 +1199,24 @@
         <w:t>Power up your PI and hope for the best</w:t>
       </w:r>
       <w:r>
-        <w:t>.  If all goes well you’ll have the pi boot, network enabled with ssh access.  The defaults are machine name raspberry</w:t>
+        <w:t xml:space="preserve">.  If all goes well you’ll have the pi boot, network enabled with </w:t>
+      </w:r>
+      <w:proofErr w:type="spellStart"/>
+      <w:r>
+        <w:t>ssh</w:t>
+      </w:r>
+      <w:proofErr w:type="spellEnd"/>
+      <w:r>
+        <w:t xml:space="preserve"> access.  The defaults are machine name </w:t>
+      </w:r>
+      <w:proofErr w:type="spellStart"/>
+      <w:r>
+        <w:t>raspberry</w:t>
       </w:r>
       <w:r>
         <w:t>pi</w:t>
       </w:r>
+      <w:proofErr w:type="spellEnd"/>
       <w:r>
         <w:t>, user name pi, password raspberry.</w:t>
       </w:r>
@@ -923,14 +1229,42 @@
           <w:numId w:val="13"/>
         </w:numPr>
       </w:pPr>
-      <w:r>
-        <w:t>ssh –l pi raspberry</w:t>
+      <w:proofErr w:type="spellStart"/>
+      <w:r>
+        <w:t>ssh</w:t>
+      </w:r>
+      <w:proofErr w:type="spellEnd"/>
+      <w:r>
+        <w:t xml:space="preserve"> –l pi </w:t>
+      </w:r>
+      <w:proofErr w:type="spellStart"/>
+      <w:r>
+        <w:t>raspberry</w:t>
       </w:r>
       <w:r>
         <w:t>pi</w:t>
       </w:r>
-      <w:r>
-        <w:t xml:space="preserve"> (or raspberrypi.local or via ip address located via router)</w:t>
+      <w:proofErr w:type="spellEnd"/>
+      <w:r>
+        <w:t xml:space="preserve"> (or </w:t>
+      </w:r>
+      <w:proofErr w:type="spellStart"/>
+      <w:proofErr w:type="gramStart"/>
+      <w:r>
+        <w:t>raspberrypi.local</w:t>
+      </w:r>
+      <w:proofErr w:type="spellEnd"/>
+      <w:proofErr w:type="gramEnd"/>
+      <w:r>
+        <w:t xml:space="preserve"> or via </w:t>
+      </w:r>
+      <w:proofErr w:type="spellStart"/>
+      <w:r>
+        <w:t>ip</w:t>
+      </w:r>
+      <w:proofErr w:type="spellEnd"/>
+      <w:r>
+        <w:t xml:space="preserve"> address located via router)</w:t>
       </w:r>
     </w:p>
     <w:p>
@@ -941,9 +1275,21 @@
           <w:numId w:val="13"/>
         </w:numPr>
       </w:pPr>
-      <w:r>
-        <w:t>nano .bashrc</w:t>
-      </w:r>
+      <w:proofErr w:type="spellStart"/>
+      <w:proofErr w:type="gramStart"/>
+      <w:r>
+        <w:t>nano</w:t>
+      </w:r>
+      <w:proofErr w:type="spellEnd"/>
+      <w:r>
+        <w:t xml:space="preserve"> .</w:t>
+      </w:r>
+      <w:proofErr w:type="spellStart"/>
+      <w:r>
+        <w:t>bashrc</w:t>
+      </w:r>
+      <w:proofErr w:type="spellEnd"/>
+      <w:proofErr w:type="gramEnd"/>
     </w:p>
     <w:p>
       <w:pPr>
@@ -953,8 +1299,13 @@
           <w:numId w:val="13"/>
         </w:numPr>
       </w:pPr>
-      <w:r>
-        <w:t>sudo bash (add this to the end of the file – you will be root every time you log in</w:t>
+      <w:proofErr w:type="spellStart"/>
+      <w:r>
+        <w:t>sudo</w:t>
+      </w:r>
+      <w:proofErr w:type="spellEnd"/>
+      <w:r>
+        <w:t xml:space="preserve"> bash (add this to the end of the file – you will be root every time you log in</w:t>
       </w:r>
     </w:p>
     <w:p>
@@ -965,8 +1316,18 @@
           <w:numId w:val="13"/>
         </w:numPr>
       </w:pPr>
-      <w:r>
-        <w:t>source .bashrc (you should now be root)</w:t>
+      <w:proofErr w:type="gramStart"/>
+      <w:r>
+        <w:t>source .</w:t>
+      </w:r>
+      <w:proofErr w:type="spellStart"/>
+      <w:r>
+        <w:t>bashrc</w:t>
+      </w:r>
+      <w:proofErr w:type="spellEnd"/>
+      <w:proofErr w:type="gramEnd"/>
+      <w:r>
+        <w:t xml:space="preserve"> (you should now be root)</w:t>
       </w:r>
     </w:p>
     <w:p>
@@ -980,17 +1341,75 @@
           <w:b/>
         </w:rPr>
       </w:pPr>
+      <w:proofErr w:type="spellStart"/>
       <w:r>
         <w:rPr>
           <w:b/>
         </w:rPr>
-        <w:t>nano /etc/systemd/system.conf</w:t>
-      </w:r>
+        <w:t>nano</w:t>
+      </w:r>
+      <w:proofErr w:type="spellEnd"/>
       <w:r>
         <w:rPr>
           <w:b/>
         </w:rPr>
-        <w:t xml:space="preserve"> (give fsck enough time to complete at boot!)</w:t>
+        <w:t xml:space="preserve"> /</w:t>
+      </w:r>
+      <w:proofErr w:type="spellStart"/>
+      <w:r>
+        <w:rPr>
+          <w:b/>
+        </w:rPr>
+        <w:t>etc</w:t>
+      </w:r>
+      <w:proofErr w:type="spellEnd"/>
+      <w:r>
+        <w:rPr>
+          <w:b/>
+        </w:rPr>
+        <w:t>/</w:t>
+      </w:r>
+      <w:proofErr w:type="spellStart"/>
+      <w:r>
+        <w:rPr>
+          <w:b/>
+        </w:rPr>
+        <w:t>systemd</w:t>
+      </w:r>
+      <w:proofErr w:type="spellEnd"/>
+      <w:r>
+        <w:rPr>
+          <w:b/>
+        </w:rPr>
+        <w:t>/</w:t>
+      </w:r>
+      <w:proofErr w:type="spellStart"/>
+      <w:r>
+        <w:rPr>
+          <w:b/>
+        </w:rPr>
+        <w:t>system.conf</w:t>
+      </w:r>
+      <w:proofErr w:type="spellEnd"/>
+      <w:r>
+        <w:rPr>
+          <w:b/>
+        </w:rPr>
+        <w:t xml:space="preserve"> (give </w:t>
+      </w:r>
+      <w:proofErr w:type="spellStart"/>
+      <w:r>
+        <w:rPr>
+          <w:b/>
+        </w:rPr>
+        <w:t>fsck</w:t>
+      </w:r>
+      <w:proofErr w:type="spellEnd"/>
+      <w:r>
+        <w:rPr>
+          <w:b/>
+        </w:rPr>
+        <w:t xml:space="preserve"> enough time to complete at boot!)</w:t>
       </w:r>
     </w:p>
     <w:p>
@@ -1000,18 +1419,39 @@
           <w:rFonts w:ascii="Courier New" w:hAnsi="Courier New" w:cs="Courier New"/>
         </w:rPr>
       </w:pPr>
+      <w:proofErr w:type="spellStart"/>
       <w:r>
         <w:rPr>
           <w:rFonts w:ascii="Courier New" w:hAnsi="Courier New" w:cs="Courier New"/>
         </w:rPr>
-        <w:t>DefaultTimeoutStartSec=180s</w:t>
-      </w:r>
+        <w:t>DefaultTimeoutStartSec</w:t>
+      </w:r>
+      <w:proofErr w:type="spellEnd"/>
       <w:r>
         <w:rPr>
           <w:rFonts w:ascii="Courier New" w:hAnsi="Courier New" w:cs="Courier New"/>
         </w:rPr>
+        <w:t>=180s</w:t>
+      </w:r>
+      <w:r>
+        <w:rPr>
+          <w:rFonts w:ascii="Courier New" w:hAnsi="Courier New" w:cs="Courier New"/>
+        </w:rPr>
         <w:br/>
-        <w:t xml:space="preserve">DefaultTimeoutStopSec=180s </w:t>
+      </w:r>
+      <w:proofErr w:type="spellStart"/>
+      <w:r>
+        <w:rPr>
+          <w:rFonts w:ascii="Courier New" w:hAnsi="Courier New" w:cs="Courier New"/>
+        </w:rPr>
+        <w:t>DefaultTimeoutStopSec</w:t>
+      </w:r>
+      <w:proofErr w:type="spellEnd"/>
+      <w:r>
+        <w:rPr>
+          <w:rFonts w:ascii="Courier New" w:hAnsi="Courier New" w:cs="Courier New"/>
+        </w:rPr>
+        <w:t xml:space="preserve">=180s </w:t>
       </w:r>
     </w:p>
     <w:p>
@@ -1023,7 +1463,15 @@
         </w:numPr>
       </w:pPr>
       <w:r>
-        <w:t>Use raspi-config</w:t>
+        <w:t xml:space="preserve">Use </w:t>
+      </w:r>
+      <w:proofErr w:type="spellStart"/>
+      <w:r>
+        <w:t>raspi</w:t>
+      </w:r>
+      <w:proofErr w:type="spellEnd"/>
+      <w:r>
+        <w:t>-config</w:t>
       </w:r>
     </w:p>
     <w:p>
@@ -1089,7 +1537,15 @@
         <w:t xml:space="preserve">Interfacing options -  </w:t>
       </w:r>
       <w:r>
-        <w:t>enable ssh, i2c, serial</w:t>
+        <w:t xml:space="preserve">enable </w:t>
+      </w:r>
+      <w:proofErr w:type="spellStart"/>
+      <w:r>
+        <w:t>ssh</w:t>
+      </w:r>
+      <w:proofErr w:type="spellEnd"/>
+      <w:r>
+        <w:t>, i2c, serial</w:t>
       </w:r>
     </w:p>
     <w:p>
@@ -1122,7 +1578,15 @@
         <w:t>Now bring all the software and hardware up to latest releases</w:t>
       </w:r>
       <w:r>
-        <w:t>.  NOTE: this login may require ssh host reference by IP address.</w:t>
+        <w:t xml:space="preserve">.  NOTE: this login may require </w:t>
+      </w:r>
+      <w:proofErr w:type="spellStart"/>
+      <w:r>
+        <w:t>ssh</w:t>
+      </w:r>
+      <w:proofErr w:type="spellEnd"/>
+      <w:r>
+        <w:t xml:space="preserve"> host reference by IP address.</w:t>
       </w:r>
       <w:r>
         <w:t xml:space="preserve"> </w:t>
@@ -1137,7 +1601,15 @@
         <w:t xml:space="preserve">IP </w:t>
       </w:r>
       <w:r>
-        <w:t>address required for this ssh login?)</w:t>
+        <w:t xml:space="preserve">address required for this </w:t>
+      </w:r>
+      <w:proofErr w:type="spellStart"/>
+      <w:r>
+        <w:t>ssh</w:t>
+      </w:r>
+      <w:proofErr w:type="spellEnd"/>
+      <w:r>
+        <w:t xml:space="preserve"> login?)</w:t>
       </w:r>
     </w:p>
     <w:p>
@@ -1185,7 +1657,15 @@
         </w:numPr>
       </w:pPr>
       <w:r>
-        <w:t>apt-get dist-upgrade -y</w:t>
+        <w:t xml:space="preserve">apt-get </w:t>
+      </w:r>
+      <w:proofErr w:type="spellStart"/>
+      <w:r>
+        <w:t>dist</w:t>
+      </w:r>
+      <w:proofErr w:type="spellEnd"/>
+      <w:r>
+        <w:t>-upgrade -y</w:t>
       </w:r>
     </w:p>
     <w:p>
@@ -1196,9 +1676,14 @@
           <w:numId w:val="13"/>
         </w:numPr>
       </w:pPr>
+      <w:proofErr w:type="spellStart"/>
       <w:r>
         <w:lastRenderedPageBreak/>
-        <w:t>rpi-update</w:t>
+        <w:t>rpi</w:t>
+      </w:r>
+      <w:proofErr w:type="spellEnd"/>
+      <w:r>
+        <w:t>-update</w:t>
       </w:r>
     </w:p>
     <w:p>
@@ -1228,7 +1713,15 @@
         <w:t>Now configure</w:t>
       </w:r>
       <w:r>
-        <w:t xml:space="preserve"> for dual wifi adapters</w:t>
+        <w:t xml:space="preserve"> for dual </w:t>
+      </w:r>
+      <w:proofErr w:type="spellStart"/>
+      <w:r>
+        <w:t>wifi</w:t>
+      </w:r>
+      <w:proofErr w:type="spellEnd"/>
+      <w:r>
+        <w:t xml:space="preserve"> adapters</w:t>
       </w:r>
     </w:p>
     <w:p>
@@ -1240,8 +1733,21 @@
         </w:numPr>
       </w:pPr>
       <w:r>
-        <w:t>in /etc/wpa_supplicant</w:t>
-      </w:r>
+        <w:t>in /</w:t>
+      </w:r>
+      <w:proofErr w:type="spellStart"/>
+      <w:r>
+        <w:t>etc</w:t>
+      </w:r>
+      <w:proofErr w:type="spellEnd"/>
+      <w:r>
+        <w:t>/</w:t>
+      </w:r>
+      <w:proofErr w:type="spellStart"/>
+      <w:r>
+        <w:t>wpa_supplicant</w:t>
+      </w:r>
+      <w:proofErr w:type="spellEnd"/>
       <w:r>
         <w:br/>
       </w:r>
@@ -1249,7 +1755,20 @@
         <w:t>mv</w:t>
       </w:r>
       <w:r>
-        <w:t xml:space="preserve"> wpa_supplicant.conf to wpa_supplicant-wlan0.conf</w:t>
+        <w:t xml:space="preserve"> </w:t>
+      </w:r>
+      <w:proofErr w:type="spellStart"/>
+      <w:r>
+        <w:t>wpa_</w:t>
+      </w:r>
+      <w:proofErr w:type="gramStart"/>
+      <w:r>
+        <w:t>supplicant.conf</w:t>
+      </w:r>
+      <w:proofErr w:type="spellEnd"/>
+      <w:proofErr w:type="gramEnd"/>
+      <w:r>
+        <w:t xml:space="preserve"> to wpa_supplicant-wlan0.conf</w:t>
       </w:r>
       <w:r>
         <w:br/>
@@ -1267,11 +1786,29 @@
           <w:numId w:val="13"/>
         </w:numPr>
       </w:pPr>
-      <w:r>
-        <w:t>nano /etc/</w:t>
-      </w:r>
-      <w:r>
-        <w:t>dhcpcd.conf (append the lines below)</w:t>
+      <w:proofErr w:type="spellStart"/>
+      <w:r>
+        <w:t>nano</w:t>
+      </w:r>
+      <w:proofErr w:type="spellEnd"/>
+      <w:r>
+        <w:t xml:space="preserve"> /</w:t>
+      </w:r>
+      <w:proofErr w:type="spellStart"/>
+      <w:r>
+        <w:t>etc</w:t>
+      </w:r>
+      <w:proofErr w:type="spellEnd"/>
+      <w:r>
+        <w:t>/</w:t>
+      </w:r>
+      <w:proofErr w:type="spellStart"/>
+      <w:r>
+        <w:t>dhcpcd.conf</w:t>
+      </w:r>
+      <w:proofErr w:type="spellEnd"/>
+      <w:r>
+        <w:t xml:space="preserve"> (append the lines below)</w:t>
       </w:r>
       <w:r>
         <w:t xml:space="preserve"> </w:t>
@@ -1292,14 +1829,32 @@
           <w:sz w:val="16"/>
           <w:szCs w:val="16"/>
         </w:rPr>
-        <w:t># add a static ip for wlan1</w:t>
-      </w:r>
+        <w:t xml:space="preserve"># add a static </w:t>
+      </w:r>
+      <w:proofErr w:type="spellStart"/>
       <w:r>
         <w:rPr>
           <w:rFonts w:ascii="Courier" w:hAnsi="Courier"/>
           <w:sz w:val="16"/>
           <w:szCs w:val="16"/>
         </w:rPr>
+        <w:t>ip</w:t>
+      </w:r>
+      <w:proofErr w:type="spellEnd"/>
+      <w:r>
+        <w:rPr>
+          <w:rFonts w:ascii="Courier" w:hAnsi="Courier"/>
+          <w:sz w:val="16"/>
+          <w:szCs w:val="16"/>
+        </w:rPr>
+        <w:t xml:space="preserve"> for wlan1</w:t>
+      </w:r>
+      <w:r>
+        <w:rPr>
+          <w:rFonts w:ascii="Courier" w:hAnsi="Courier"/>
+          <w:sz w:val="16"/>
+          <w:szCs w:val="16"/>
+        </w:rPr>
         <w:br/>
         <w:t>interface wlan1</w:t>
       </w:r>
@@ -1319,20 +1874,30 @@
         </w:rPr>
         <w:t xml:space="preserve">static </w:t>
       </w:r>
+      <w:proofErr w:type="spellStart"/>
       <w:r>
         <w:rPr>
           <w:rFonts w:ascii="Courier" w:hAnsi="Courier"/>
           <w:sz w:val="16"/>
           <w:szCs w:val="16"/>
         </w:rPr>
-        <w:t>ip_address=10.0.0.1/24</w:t>
-      </w:r>
+        <w:t>ip_address</w:t>
+      </w:r>
+      <w:proofErr w:type="spellEnd"/>
       <w:r>
         <w:rPr>
           <w:rFonts w:ascii="Courier" w:hAnsi="Courier"/>
           <w:sz w:val="16"/>
           <w:szCs w:val="16"/>
         </w:rPr>
+        <w:t>=10.0.0.1/24</w:t>
+      </w:r>
+      <w:r>
+        <w:rPr>
+          <w:rFonts w:ascii="Courier" w:hAnsi="Courier"/>
+          <w:sz w:val="16"/>
+          <w:szCs w:val="16"/>
+        </w:rPr>
         <w:br/>
         <w:t>static routers=10.0.0.1</w:t>
       </w:r>
@@ -1343,7 +1908,25 @@
           <w:szCs w:val="16"/>
         </w:rPr>
         <w:br/>
-        <w:t>static domain_name_servers=10.0.0.1</w:t>
+        <w:t xml:space="preserve">static </w:t>
+      </w:r>
+      <w:proofErr w:type="spellStart"/>
+      <w:r>
+        <w:rPr>
+          <w:rFonts w:ascii="Courier" w:hAnsi="Courier"/>
+          <w:sz w:val="16"/>
+          <w:szCs w:val="16"/>
+        </w:rPr>
+        <w:t>domain_name_servers</w:t>
+      </w:r>
+      <w:proofErr w:type="spellEnd"/>
+      <w:r>
+        <w:rPr>
+          <w:rFonts w:ascii="Courier" w:hAnsi="Courier"/>
+          <w:sz w:val="16"/>
+          <w:szCs w:val="16"/>
+        </w:rPr>
+        <w:t>=10.0.0.1</w:t>
       </w:r>
     </w:p>
     <w:p>
@@ -1355,7 +1938,15 @@
         </w:numPr>
       </w:pPr>
       <w:r>
-        <w:t>plug in the USB WiFi adapter now</w:t>
+        <w:t xml:space="preserve">plug in the USB </w:t>
+      </w:r>
+      <w:proofErr w:type="spellStart"/>
+      <w:r>
+        <w:t>WiFi</w:t>
+      </w:r>
+      <w:proofErr w:type="spellEnd"/>
+      <w:r>
+        <w:t xml:space="preserve"> adapter now</w:t>
       </w:r>
     </w:p>
     <w:p>
@@ -1382,7 +1973,15 @@
         </w:numPr>
       </w:pPr>
       <w:r>
-        <w:t>Install the access point and dhcp server software</w:t>
+        <w:t xml:space="preserve">Install the access point and </w:t>
+      </w:r>
+      <w:proofErr w:type="spellStart"/>
+      <w:r>
+        <w:t>dhcp</w:t>
+      </w:r>
+      <w:proofErr w:type="spellEnd"/>
+      <w:r>
+        <w:t xml:space="preserve"> server software</w:t>
       </w:r>
     </w:p>
     <w:p>
@@ -1394,10 +1993,16 @@
         </w:numPr>
       </w:pPr>
       <w:r>
-        <w:t>apt-get update *** note: do it again or hostapd will not be found!</w:t>
-      </w:r>
-      <w:bookmarkStart w:id="0" w:name="_GoBack"/>
-      <w:bookmarkEnd w:id="0"/>
+        <w:t xml:space="preserve">apt-get update *** note: do it again or </w:t>
+      </w:r>
+      <w:proofErr w:type="spellStart"/>
+      <w:r>
+        <w:t>hostapd</w:t>
+      </w:r>
+      <w:proofErr w:type="spellEnd"/>
+      <w:r>
+        <w:t xml:space="preserve"> will not be found!</w:t>
+      </w:r>
     </w:p>
     <w:p>
       <w:pPr>
@@ -1408,7 +2013,23 @@
         </w:numPr>
       </w:pPr>
       <w:r>
-        <w:t>apt-get install hostapd dnsmasq -y</w:t>
+        <w:t xml:space="preserve">apt-get install </w:t>
+      </w:r>
+      <w:proofErr w:type="spellStart"/>
+      <w:r>
+        <w:t>hostapd</w:t>
+      </w:r>
+      <w:proofErr w:type="spellEnd"/>
+      <w:r>
+        <w:t xml:space="preserve"> </w:t>
+      </w:r>
+      <w:proofErr w:type="spellStart"/>
+      <w:r>
+        <w:t>dnsmasq</w:t>
+      </w:r>
+      <w:proofErr w:type="spellEnd"/>
+      <w:r>
+        <w:t xml:space="preserve"> -y</w:t>
       </w:r>
     </w:p>
     <w:p>
@@ -1419,8 +2040,29 @@
           <w:numId w:val="13"/>
         </w:numPr>
       </w:pPr>
-      <w:r>
-        <w:t>nano /ect/dnsmasq.conf – append the following:</w:t>
+      <w:proofErr w:type="spellStart"/>
+      <w:r>
+        <w:t>nano</w:t>
+      </w:r>
+      <w:proofErr w:type="spellEnd"/>
+      <w:r>
+        <w:t xml:space="preserve"> /</w:t>
+      </w:r>
+      <w:proofErr w:type="spellStart"/>
+      <w:r>
+        <w:t>ect</w:t>
+      </w:r>
+      <w:proofErr w:type="spellEnd"/>
+      <w:r>
+        <w:t>/</w:t>
+      </w:r>
+      <w:proofErr w:type="spellStart"/>
+      <w:r>
+        <w:t>dnsmasq.conf</w:t>
+      </w:r>
+      <w:proofErr w:type="spellEnd"/>
+      <w:r>
+        <w:t xml:space="preserve"> – append the following:</w:t>
       </w:r>
     </w:p>
     <w:p>
@@ -1441,7 +2083,20 @@
           <w:rFonts w:ascii="Courier New" w:hAnsi="Courier New" w:cs="Courier New"/>
         </w:rPr>
         <w:br/>
-        <w:t>dhcp-range=10.0.0.2,10.0.0.255,255.255.255.0,24h</w:t>
+      </w:r>
+      <w:proofErr w:type="spellStart"/>
+      <w:r>
+        <w:rPr>
+          <w:rFonts w:ascii="Courier New" w:hAnsi="Courier New" w:cs="Courier New"/>
+        </w:rPr>
+        <w:t>dhcp</w:t>
+      </w:r>
+      <w:proofErr w:type="spellEnd"/>
+      <w:r>
+        <w:rPr>
+          <w:rFonts w:ascii="Courier New" w:hAnsi="Courier New" w:cs="Courier New"/>
+        </w:rPr>
+        <w:t>-range=10.0.0.2,10.0.0.255,255.255.255.0,24h</w:t>
       </w:r>
     </w:p>
     <w:p>
@@ -1452,8 +2107,29 @@
           <w:numId w:val="13"/>
         </w:numPr>
       </w:pPr>
-      <w:r>
-        <w:t xml:space="preserve">nano /etc/default/hostapd </w:t>
+      <w:proofErr w:type="spellStart"/>
+      <w:r>
+        <w:t>nano</w:t>
+      </w:r>
+      <w:proofErr w:type="spellEnd"/>
+      <w:r>
+        <w:t xml:space="preserve"> /</w:t>
+      </w:r>
+      <w:proofErr w:type="spellStart"/>
+      <w:r>
+        <w:t>etc</w:t>
+      </w:r>
+      <w:proofErr w:type="spellEnd"/>
+      <w:r>
+        <w:t>/default/</w:t>
+      </w:r>
+      <w:proofErr w:type="spellStart"/>
+      <w:r>
+        <w:t>hostapd</w:t>
+      </w:r>
+      <w:proofErr w:type="spellEnd"/>
+      <w:r>
+        <w:t xml:space="preserve"> </w:t>
       </w:r>
     </w:p>
     <w:p>
@@ -1467,7 +2143,49 @@
         <w:rPr>
           <w:rFonts w:ascii="Courier New" w:hAnsi="Courier New" w:cs="Courier New"/>
         </w:rPr>
-        <w:t>DAEMON_CONF="/etc/hostapd/hostapd.conf"</w:t>
+        <w:t>DAEMON_CONF="/</w:t>
+      </w:r>
+      <w:proofErr w:type="spellStart"/>
+      <w:r>
+        <w:rPr>
+          <w:rFonts w:ascii="Courier New" w:hAnsi="Courier New" w:cs="Courier New"/>
+        </w:rPr>
+        <w:t>etc</w:t>
+      </w:r>
+      <w:proofErr w:type="spellEnd"/>
+      <w:r>
+        <w:rPr>
+          <w:rFonts w:ascii="Courier New" w:hAnsi="Courier New" w:cs="Courier New"/>
+        </w:rPr>
+        <w:t>/</w:t>
+      </w:r>
+      <w:proofErr w:type="spellStart"/>
+      <w:r>
+        <w:rPr>
+          <w:rFonts w:ascii="Courier New" w:hAnsi="Courier New" w:cs="Courier New"/>
+        </w:rPr>
+        <w:t>hostapd</w:t>
+      </w:r>
+      <w:proofErr w:type="spellEnd"/>
+      <w:r>
+        <w:rPr>
+          <w:rFonts w:ascii="Courier New" w:hAnsi="Courier New" w:cs="Courier New"/>
+        </w:rPr>
+        <w:t>/</w:t>
+      </w:r>
+      <w:proofErr w:type="spellStart"/>
+      <w:r>
+        <w:rPr>
+          <w:rFonts w:ascii="Courier New" w:hAnsi="Courier New" w:cs="Courier New"/>
+        </w:rPr>
+        <w:t>hostapd.conf</w:t>
+      </w:r>
+      <w:proofErr w:type="spellEnd"/>
+      <w:r>
+        <w:rPr>
+          <w:rFonts w:ascii="Courier New" w:hAnsi="Courier New" w:cs="Courier New"/>
+        </w:rPr>
+        <w:t>"</w:t>
       </w:r>
     </w:p>
     <w:p>
@@ -1478,8 +2196,37 @@
           <w:numId w:val="13"/>
         </w:numPr>
       </w:pPr>
-      <w:r>
-        <w:t>nano /etc/hostapd/hostapd.conf (it is a new file)</w:t>
+      <w:proofErr w:type="spellStart"/>
+      <w:r>
+        <w:t>nano</w:t>
+      </w:r>
+      <w:proofErr w:type="spellEnd"/>
+      <w:r>
+        <w:t xml:space="preserve"> /</w:t>
+      </w:r>
+      <w:proofErr w:type="spellStart"/>
+      <w:r>
+        <w:t>etc</w:t>
+      </w:r>
+      <w:proofErr w:type="spellEnd"/>
+      <w:r>
+        <w:t>/</w:t>
+      </w:r>
+      <w:proofErr w:type="spellStart"/>
+      <w:r>
+        <w:t>hostapd</w:t>
+      </w:r>
+      <w:proofErr w:type="spellEnd"/>
+      <w:r>
+        <w:t>/</w:t>
+      </w:r>
+      <w:proofErr w:type="spellStart"/>
+      <w:r>
+        <w:t>hostapd.conf</w:t>
+      </w:r>
+      <w:proofErr w:type="spellEnd"/>
+      <w:r>
+        <w:t xml:space="preserve"> (it is a new file)</w:t>
       </w:r>
     </w:p>
     <w:p>
@@ -1500,7 +2247,20 @@
           <w:rFonts w:ascii="Courier New" w:hAnsi="Courier New" w:cs="Courier New"/>
         </w:rPr>
         <w:br/>
-        <w:t>hw_mode=g</w:t>
+      </w:r>
+      <w:proofErr w:type="spellStart"/>
+      <w:r>
+        <w:rPr>
+          <w:rFonts w:ascii="Courier New" w:hAnsi="Courier New" w:cs="Courier New"/>
+        </w:rPr>
+        <w:t>hw_mode</w:t>
+      </w:r>
+      <w:proofErr w:type="spellEnd"/>
+      <w:r>
+        <w:rPr>
+          <w:rFonts w:ascii="Courier New" w:hAnsi="Courier New" w:cs="Courier New"/>
+        </w:rPr>
+        <w:t>=g</w:t>
       </w:r>
       <w:r>
         <w:rPr>
@@ -1514,49 +2274,140 @@
           <w:rFonts w:ascii="Courier New" w:hAnsi="Courier New" w:cs="Courier New"/>
         </w:rPr>
         <w:br/>
-        <w:t>auth_algs=1</w:t>
-      </w:r>
+      </w:r>
+      <w:proofErr w:type="spellStart"/>
       <w:r>
         <w:rPr>
           <w:rFonts w:ascii="Courier New" w:hAnsi="Courier New" w:cs="Courier New"/>
         </w:rPr>
+        <w:t>auth_algs</w:t>
+      </w:r>
+      <w:proofErr w:type="spellEnd"/>
+      <w:r>
+        <w:rPr>
+          <w:rFonts w:ascii="Courier New" w:hAnsi="Courier New" w:cs="Courier New"/>
+        </w:rPr>
+        <w:t>=1</w:t>
+      </w:r>
+      <w:r>
+        <w:rPr>
+          <w:rFonts w:ascii="Courier New" w:hAnsi="Courier New" w:cs="Courier New"/>
+        </w:rPr>
         <w:br/>
-        <w:t>wpa=2</w:t>
-      </w:r>
+      </w:r>
+      <w:proofErr w:type="spellStart"/>
       <w:r>
         <w:rPr>
           <w:rFonts w:ascii="Courier New" w:hAnsi="Courier New" w:cs="Courier New"/>
         </w:rPr>
+        <w:t>wpa</w:t>
+      </w:r>
+      <w:proofErr w:type="spellEnd"/>
+      <w:r>
+        <w:rPr>
+          <w:rFonts w:ascii="Courier New" w:hAnsi="Courier New" w:cs="Courier New"/>
+        </w:rPr>
+        <w:t>=2</w:t>
+      </w:r>
+      <w:r>
+        <w:rPr>
+          <w:rFonts w:ascii="Courier New" w:hAnsi="Courier New" w:cs="Courier New"/>
+        </w:rPr>
         <w:br/>
-        <w:t>wpa_key_mgmt=WPA-PSK</w:t>
-      </w:r>
+      </w:r>
+      <w:proofErr w:type="spellStart"/>
       <w:r>
         <w:rPr>
           <w:rFonts w:ascii="Courier New" w:hAnsi="Courier New" w:cs="Courier New"/>
         </w:rPr>
+        <w:t>wpa_key_mgmt</w:t>
+      </w:r>
+      <w:proofErr w:type="spellEnd"/>
+      <w:r>
+        <w:rPr>
+          <w:rFonts w:ascii="Courier New" w:hAnsi="Courier New" w:cs="Courier New"/>
+        </w:rPr>
+        <w:t>=WPA-PSK</w:t>
+      </w:r>
+      <w:r>
+        <w:rPr>
+          <w:rFonts w:ascii="Courier New" w:hAnsi="Courier New" w:cs="Courier New"/>
+        </w:rPr>
         <w:br/>
-        <w:t>wpa_pairwise=CCMP</w:t>
-      </w:r>
+      </w:r>
+      <w:proofErr w:type="spellStart"/>
       <w:r>
         <w:rPr>
           <w:rFonts w:ascii="Courier New" w:hAnsi="Courier New" w:cs="Courier New"/>
         </w:rPr>
+        <w:t>wpa_pairwise</w:t>
+      </w:r>
+      <w:proofErr w:type="spellEnd"/>
+      <w:r>
+        <w:rPr>
+          <w:rFonts w:ascii="Courier New" w:hAnsi="Courier New" w:cs="Courier New"/>
+        </w:rPr>
+        <w:t>=CCMP</w:t>
+      </w:r>
+      <w:r>
+        <w:rPr>
+          <w:rFonts w:ascii="Courier New" w:hAnsi="Courier New" w:cs="Courier New"/>
+        </w:rPr>
         <w:br/>
-        <w:t>rsn_pairwise=CCMP</w:t>
-      </w:r>
+      </w:r>
+      <w:proofErr w:type="spellStart"/>
       <w:r>
         <w:rPr>
           <w:rFonts w:ascii="Courier New" w:hAnsi="Courier New" w:cs="Courier New"/>
         </w:rPr>
+        <w:t>rsn_pairwise</w:t>
+      </w:r>
+      <w:proofErr w:type="spellEnd"/>
+      <w:r>
+        <w:rPr>
+          <w:rFonts w:ascii="Courier New" w:hAnsi="Courier New" w:cs="Courier New"/>
+        </w:rPr>
+        <w:t>=CCMP</w:t>
+      </w:r>
+      <w:r>
+        <w:rPr>
+          <w:rFonts w:ascii="Courier New" w:hAnsi="Courier New" w:cs="Courier New"/>
+        </w:rPr>
         <w:br/>
-        <w:t>wpa_passphrase=ifly4fun</w:t>
-      </w:r>
+      </w:r>
+      <w:proofErr w:type="spellStart"/>
       <w:r>
         <w:rPr>
           <w:rFonts w:ascii="Courier New" w:hAnsi="Courier New" w:cs="Courier New"/>
         </w:rPr>
+        <w:t>wpa_passphrase</w:t>
+      </w:r>
+      <w:proofErr w:type="spellEnd"/>
+      <w:r>
+        <w:rPr>
+          <w:rFonts w:ascii="Courier New" w:hAnsi="Courier New" w:cs="Courier New"/>
+        </w:rPr>
+        <w:t>=ifly4fun</w:t>
+      </w:r>
+      <w:r>
+        <w:rPr>
+          <w:rFonts w:ascii="Courier New" w:hAnsi="Courier New" w:cs="Courier New"/>
+        </w:rPr>
         <w:br/>
-        <w:t>ssid=ESL-NET</w:t>
+      </w:r>
+      <w:proofErr w:type="spellStart"/>
+      <w:r>
+        <w:rPr>
+          <w:rFonts w:ascii="Courier New" w:hAnsi="Courier New" w:cs="Courier New"/>
+        </w:rPr>
+        <w:t>ssid</w:t>
+      </w:r>
+      <w:proofErr w:type="spellEnd"/>
+      <w:r>
+        <w:rPr>
+          <w:rFonts w:ascii="Courier New" w:hAnsi="Courier New" w:cs="Courier New"/>
+        </w:rPr>
+        <w:t>=ESL-NET</w:t>
       </w:r>
       <w:r>
         <w:rPr>
@@ -1570,14 +2421,54 @@
           <w:rFonts w:ascii="Courier New" w:hAnsi="Courier New" w:cs="Courier New"/>
         </w:rPr>
         <w:br/>
-        <w:t>wmm_enabled=1</w:t>
-      </w:r>
+      </w:r>
+      <w:proofErr w:type="spellStart"/>
       <w:r>
         <w:rPr>
           <w:rFonts w:ascii="Courier New" w:hAnsi="Courier New" w:cs="Courier New"/>
         </w:rPr>
+        <w:t>wmm_enabled</w:t>
+      </w:r>
+      <w:proofErr w:type="spellEnd"/>
+      <w:r>
+        <w:rPr>
+          <w:rFonts w:ascii="Courier New" w:hAnsi="Courier New" w:cs="Courier New"/>
+        </w:rPr>
+        <w:t>=1</w:t>
+      </w:r>
+      <w:r>
+        <w:rPr>
+          <w:rFonts w:ascii="Courier New" w:hAnsi="Courier New" w:cs="Courier New"/>
+        </w:rPr>
         <w:br/>
-        <w:t>ht_capab=[HT40][SHORT-GI-20][DSSS_CCK-40]</w:t>
+      </w:r>
+      <w:proofErr w:type="spellStart"/>
+      <w:r>
+        <w:rPr>
+          <w:rFonts w:ascii="Courier New" w:hAnsi="Courier New" w:cs="Courier New"/>
+        </w:rPr>
+        <w:t>ht_capab</w:t>
+      </w:r>
+      <w:proofErr w:type="spellEnd"/>
+      <w:r>
+        <w:rPr>
+          <w:rFonts w:ascii="Courier New" w:hAnsi="Courier New" w:cs="Courier New"/>
+        </w:rPr>
+        <w:t>=[HT</w:t>
+      </w:r>
+      <w:proofErr w:type="gramStart"/>
+      <w:r>
+        <w:rPr>
+          <w:rFonts w:ascii="Courier New" w:hAnsi="Courier New" w:cs="Courier New"/>
+        </w:rPr>
+        <w:t>40][</w:t>
+      </w:r>
+      <w:proofErr w:type="gramEnd"/>
+      <w:r>
+        <w:rPr>
+          <w:rFonts w:ascii="Courier New" w:hAnsi="Courier New" w:cs="Courier New"/>
+        </w:rPr>
+        <w:t>SHORT-GI-20][DSSS_CCK-40]</w:t>
       </w:r>
     </w:p>
     <w:p>
@@ -1588,9 +2479,19 @@
           <w:numId w:val="13"/>
         </w:numPr>
       </w:pPr>
-      <w:r>
-        <w:t>systemctl enable hostapd</w:t>
-      </w:r>
+      <w:proofErr w:type="spellStart"/>
+      <w:r>
+        <w:t>systemctl</w:t>
+      </w:r>
+      <w:proofErr w:type="spellEnd"/>
+      <w:r>
+        <w:t xml:space="preserve"> enable </w:t>
+      </w:r>
+      <w:proofErr w:type="spellStart"/>
+      <w:r>
+        <w:t>hostapd</w:t>
+      </w:r>
+      <w:proofErr w:type="spellEnd"/>
     </w:p>
     <w:p>
       <w:pPr>
@@ -1600,9 +2501,19 @@
           <w:numId w:val="13"/>
         </w:numPr>
       </w:pPr>
-      <w:r>
-        <w:t>systemctl enable dnsmasq</w:t>
-      </w:r>
+      <w:proofErr w:type="spellStart"/>
+      <w:r>
+        <w:t>systemctl</w:t>
+      </w:r>
+      <w:proofErr w:type="spellEnd"/>
+      <w:r>
+        <w:t xml:space="preserve"> enable </w:t>
+      </w:r>
+      <w:proofErr w:type="spellStart"/>
+      <w:r>
+        <w:t>dnsmasq</w:t>
+      </w:r>
+      <w:proofErr w:type="spellEnd"/>
     </w:p>
     <w:p>
       <w:pPr>
@@ -1631,7 +2542,7 @@
         <w:lastRenderedPageBreak/>
         <w:t xml:space="preserve">Configure the sound card per instructions at </w:t>
       </w:r>
-      <w:hyperlink r:id="rId11" w:history="1">
+      <w:hyperlink r:id="rId10" w:history="1">
         <w:r>
           <w:rPr>
             <w:rStyle w:val="Hyperlink"/>
@@ -1649,7 +2560,15 @@
         </w:numPr>
       </w:pPr>
       <w:r>
-        <w:t>Remove the line ‘dtparam=audio=on’ from /boot/config.txt if it exists</w:t>
+        <w:t>Remove the line ‘</w:t>
+      </w:r>
+      <w:proofErr w:type="spellStart"/>
+      <w:r>
+        <w:t>dtparam</w:t>
+      </w:r>
+      <w:proofErr w:type="spellEnd"/>
+      <w:r>
+        <w:t>=audio=on’ from /boot/config.txt if it exists</w:t>
       </w:r>
     </w:p>
     <w:p>
@@ -1665,7 +2584,38 @@
       </w:r>
       <w:r>
         <w:br/>
-        <w:t>dtoverlay=hifiberry-dac (or hifiberry-dacplus or hifiberry-amp)</w:t>
+      </w:r>
+      <w:proofErr w:type="spellStart"/>
+      <w:r>
+        <w:t>dtoverlay</w:t>
+      </w:r>
+      <w:proofErr w:type="spellEnd"/>
+      <w:r>
+        <w:t>=</w:t>
+      </w:r>
+      <w:proofErr w:type="spellStart"/>
+      <w:r>
+        <w:t>hifiberry-dac</w:t>
+      </w:r>
+      <w:proofErr w:type="spellEnd"/>
+      <w:r>
+        <w:t xml:space="preserve"> (or </w:t>
+      </w:r>
+      <w:proofErr w:type="spellStart"/>
+      <w:r>
+        <w:t>hifiberry-dacplus</w:t>
+      </w:r>
+      <w:proofErr w:type="spellEnd"/>
+      <w:r>
+        <w:t xml:space="preserve"> or </w:t>
+      </w:r>
+      <w:proofErr w:type="spellStart"/>
+      <w:r>
+        <w:t>hifiberry</w:t>
+      </w:r>
+      <w:proofErr w:type="spellEnd"/>
+      <w:r>
+        <w:t>-amp)</w:t>
       </w:r>
     </w:p>
     <w:p>
@@ -1677,7 +2627,23 @@
         </w:numPr>
       </w:pPr>
       <w:r>
-        <w:t>Create /etc/asound.conf with the following content</w:t>
+        <w:t>Create /</w:t>
+      </w:r>
+      <w:proofErr w:type="spellStart"/>
+      <w:r>
+        <w:t>etc</w:t>
+      </w:r>
+      <w:proofErr w:type="spellEnd"/>
+      <w:r>
+        <w:t>/</w:t>
+      </w:r>
+      <w:proofErr w:type="spellStart"/>
+      <w:r>
+        <w:t>asound.conf</w:t>
+      </w:r>
+      <w:proofErr w:type="spellEnd"/>
+      <w:r>
+        <w:t xml:space="preserve"> with the following content</w:t>
       </w:r>
     </w:p>
     <w:p>
@@ -1687,18 +2653,48 @@
           <w:rFonts w:ascii="Courier" w:hAnsi="Courier"/>
         </w:rPr>
       </w:pPr>
-      <w:r>
-        <w:rPr>
-          <w:rFonts w:ascii="Courier" w:hAnsi="Courier"/>
-        </w:rPr>
-        <w:t>pcm.!default {</w:t>
+      <w:proofErr w:type="spellStart"/>
+      <w:r>
+        <w:rPr>
+          <w:rFonts w:ascii="Courier" w:hAnsi="Courier"/>
+        </w:rPr>
+        <w:t>pcm</w:t>
+      </w:r>
+      <w:proofErr w:type="spellEnd"/>
+      <w:proofErr w:type="gramStart"/>
+      <w:r>
+        <w:rPr>
+          <w:rFonts w:ascii="Courier" w:hAnsi="Courier"/>
+        </w:rPr>
+        <w:t>.!default</w:t>
+      </w:r>
+      <w:proofErr w:type="gramEnd"/>
+      <w:r>
+        <w:rPr>
+          <w:rFonts w:ascii="Courier" w:hAnsi="Courier"/>
+        </w:rPr>
+        <w:t xml:space="preserve"> {</w:t>
       </w:r>
       <w:r>
         <w:rPr>
           <w:rFonts w:ascii="Courier" w:hAnsi="Courier"/>
         </w:rPr>
         <w:br/>
-        <w:t xml:space="preserve"> type hw card 0</w:t>
+        <w:t xml:space="preserve"> type </w:t>
+      </w:r>
+      <w:proofErr w:type="spellStart"/>
+      <w:r>
+        <w:rPr>
+          <w:rFonts w:ascii="Courier" w:hAnsi="Courier"/>
+        </w:rPr>
+        <w:t>hw</w:t>
+      </w:r>
+      <w:proofErr w:type="spellEnd"/>
+      <w:r>
+        <w:rPr>
+          <w:rFonts w:ascii="Courier" w:hAnsi="Courier"/>
+        </w:rPr>
+        <w:t xml:space="preserve"> card 0</w:t>
       </w:r>
       <w:r>
         <w:rPr>
@@ -1713,18 +2709,40 @@
         </w:rPr>
         <w:br/>
       </w:r>
-      <w:r>
-        <w:rPr>
-          <w:rFonts w:ascii="Courier" w:hAnsi="Courier"/>
-        </w:rPr>
-        <w:t>ctl.!default {</w:t>
+      <w:proofErr w:type="spellStart"/>
+      <w:r>
+        <w:rPr>
+          <w:rFonts w:ascii="Courier" w:hAnsi="Courier"/>
+        </w:rPr>
+        <w:t>ctl</w:t>
+      </w:r>
+      <w:proofErr w:type="spellEnd"/>
+      <w:r>
+        <w:rPr>
+          <w:rFonts w:ascii="Courier" w:hAnsi="Courier"/>
+        </w:rPr>
+        <w:t>.!default {</w:t>
       </w:r>
       <w:r>
         <w:rPr>
           <w:rFonts w:ascii="Courier" w:hAnsi="Courier"/>
         </w:rPr>
         <w:br/>
-        <w:t xml:space="preserve"> type hw card 0</w:t>
+        <w:t xml:space="preserve"> type </w:t>
+      </w:r>
+      <w:proofErr w:type="spellStart"/>
+      <w:r>
+        <w:rPr>
+          <w:rFonts w:ascii="Courier" w:hAnsi="Courier"/>
+        </w:rPr>
+        <w:t>hw</w:t>
+      </w:r>
+      <w:proofErr w:type="spellEnd"/>
+      <w:r>
+        <w:rPr>
+          <w:rFonts w:ascii="Courier" w:hAnsi="Courier"/>
+        </w:rPr>
+        <w:t xml:space="preserve"> card 0</w:t>
       </w:r>
       <w:r>
         <w:rPr>
@@ -1761,8 +2779,13 @@
         </w:numPr>
       </w:pPr>
       <w:r>
-        <w:t>Install shairport</w:t>
-      </w:r>
+        <w:t xml:space="preserve">Install </w:t>
+      </w:r>
+      <w:proofErr w:type="spellStart"/>
+      <w:r>
+        <w:t>shairport</w:t>
+      </w:r>
+      <w:proofErr w:type="spellEnd"/>
       <w:r>
         <w:t>-sync</w:t>
       </w:r>
@@ -1776,7 +2799,15 @@
         </w:numPr>
       </w:pPr>
       <w:r>
-        <w:t>apt-get install shairport-sync</w:t>
+        <w:t xml:space="preserve">apt-get install </w:t>
+      </w:r>
+      <w:proofErr w:type="spellStart"/>
+      <w:r>
+        <w:t>shairport</w:t>
+      </w:r>
+      <w:proofErr w:type="spellEnd"/>
+      <w:r>
+        <w:t>-sync</w:t>
       </w:r>
     </w:p>
     <w:p>
@@ -1803,7 +2834,15 @@
         </w:numPr>
       </w:pPr>
       <w:r>
-        <w:t>That’s it for now.  Install TuneBlade (and optionally VB-Cable if needed) and try it out!</w:t>
+        <w:t xml:space="preserve">That’s it for now.  Install </w:t>
+      </w:r>
+      <w:proofErr w:type="spellStart"/>
+      <w:r>
+        <w:t>TuneBlade</w:t>
+      </w:r>
+      <w:proofErr w:type="spellEnd"/>
+      <w:r>
+        <w:t xml:space="preserve"> (and optionally VB-Cable if needed) and try it out!</w:t>
       </w:r>
     </w:p>
     <w:p/>
@@ -1812,8 +2851,21 @@
         <w:t>Installing</w:t>
       </w:r>
       <w:r>
-        <w:t xml:space="preserve"> udpTelemetryDriver and udpTimerDriver</w:t>
-      </w:r>
+        <w:t xml:space="preserve"> </w:t>
+      </w:r>
+      <w:proofErr w:type="spellStart"/>
+      <w:r>
+        <w:t>udpTelemetryDriver</w:t>
+      </w:r>
+      <w:proofErr w:type="spellEnd"/>
+      <w:r>
+        <w:t xml:space="preserve"> and </w:t>
+      </w:r>
+      <w:proofErr w:type="spellStart"/>
+      <w:r>
+        <w:t>udpTimerDriver</w:t>
+      </w:r>
+      <w:proofErr w:type="spellEnd"/>
     </w:p>
     <w:p>
       <w:pPr>
@@ -1842,12 +2894,137 @@
         <w:t xml:space="preserve">Download the executable files </w:t>
       </w:r>
       <w:r>
-        <w:t xml:space="preserve">(udpTelemetrySender &amp; udpTimerDriver) </w:t>
-      </w:r>
-      <w:r>
-        <w:t>from ??? and copy them to /usr/bin</w:t>
-      </w:r>
-      <w:r>
+        <w:t>(</w:t>
+      </w:r>
+      <w:proofErr w:type="spellStart"/>
+      <w:r>
+        <w:t>udpTelemetrySender</w:t>
+      </w:r>
+      <w:proofErr w:type="spellEnd"/>
+      <w:r>
+        <w:t xml:space="preserve"> &amp; </w:t>
+      </w:r>
+      <w:proofErr w:type="spellStart"/>
+      <w:r>
+        <w:t>udpTimerDriver</w:t>
+      </w:r>
+      <w:proofErr w:type="spellEnd"/>
+      <w:r>
+        <w:t xml:space="preserve">) </w:t>
+      </w:r>
+      <w:r>
+        <w:t xml:space="preserve">from </w:t>
+      </w:r>
+      <w:r>
+        <w:t>GitHub</w:t>
+      </w:r>
+      <w:r>
+        <w:t xml:space="preserve"> and copy them to /</w:t>
+      </w:r>
+      <w:proofErr w:type="spellStart"/>
+      <w:r>
+        <w:t>usr</w:t>
+      </w:r>
+      <w:proofErr w:type="spellEnd"/>
+      <w:r>
+        <w:t>/bin</w:t>
+      </w:r>
+    </w:p>
+    <w:p>
+      <w:pPr>
+        <w:pStyle w:val="ListParagraph"/>
+        <w:numPr>
+          <w:ilvl w:val="1"/>
+          <w:numId w:val="18"/>
+        </w:numPr>
+        <w:rPr>
+          <w:rFonts w:ascii="Courier New" w:hAnsi="Courier New" w:cs="Courier New"/>
+          <w:sz w:val="13"/>
+          <w:szCs w:val="13"/>
+        </w:rPr>
+      </w:pPr>
+      <w:proofErr w:type="spellStart"/>
+      <w:r>
+        <w:rPr>
+          <w:rFonts w:ascii="Courier New" w:hAnsi="Courier New" w:cs="Courier New"/>
+          <w:color w:val="000000"/>
+          <w:sz w:val="13"/>
+          <w:szCs w:val="13"/>
+        </w:rPr>
+        <w:t>wget</w:t>
+      </w:r>
+      <w:proofErr w:type="spellEnd"/>
+      <w:r>
+        <w:rPr>
+          <w:rFonts w:ascii="Courier New" w:hAnsi="Courier New" w:cs="Courier New"/>
+          <w:color w:val="000000"/>
+          <w:sz w:val="13"/>
+          <w:szCs w:val="13"/>
+        </w:rPr>
+        <w:t xml:space="preserve"> </w:t>
+      </w:r>
+      <w:hyperlink r:id="rId11" w:history="1">
+        <w:r>
+          <w:rPr>
+            <w:rStyle w:val="Hyperlink"/>
+            <w:rFonts w:ascii="Courier New" w:hAnsi="Courier New" w:cs="Courier New"/>
+            <w:sz w:val="13"/>
+            <w:szCs w:val="13"/>
+          </w:rPr>
+          <w:t>https://github.com/dsbeach/GliderScoreRemote/raw/master/Bin/Raspbian/udpTimerDriver</w:t>
+        </w:r>
+      </w:hyperlink>
+    </w:p>
+    <w:p>
+      <w:pPr>
+        <w:pStyle w:val="ListParagraph"/>
+        <w:numPr>
+          <w:ilvl w:val="1"/>
+          <w:numId w:val="18"/>
+        </w:numPr>
+        <w:rPr>
+          <w:rFonts w:ascii="Courier New" w:hAnsi="Courier New" w:cs="Courier New"/>
+          <w:sz w:val="13"/>
+          <w:szCs w:val="13"/>
+        </w:rPr>
+      </w:pPr>
+      <w:proofErr w:type="spellStart"/>
+      <w:r>
+        <w:rPr>
+          <w:rFonts w:ascii="Courier New" w:hAnsi="Courier New" w:cs="Courier New"/>
+          <w:color w:val="000000"/>
+          <w:sz w:val="13"/>
+          <w:szCs w:val="13"/>
+        </w:rPr>
+        <w:t>wget</w:t>
+      </w:r>
+      <w:proofErr w:type="spellEnd"/>
+      <w:r>
+        <w:rPr>
+          <w:rFonts w:ascii="Courier New" w:hAnsi="Courier New" w:cs="Courier New"/>
+          <w:color w:val="000000"/>
+          <w:sz w:val="13"/>
+          <w:szCs w:val="13"/>
+        </w:rPr>
+        <w:t xml:space="preserve"> </w:t>
+      </w:r>
+      <w:hyperlink r:id="rId12" w:history="1">
+        <w:r>
+          <w:rPr>
+            <w:rStyle w:val="Hyperlink"/>
+            <w:rFonts w:ascii="Courier New" w:hAnsi="Courier New" w:cs="Courier New"/>
+            <w:sz w:val="13"/>
+            <w:szCs w:val="13"/>
+          </w:rPr>
+          <w:t>https://github.com/dsbeach/GliderScoreRemote/raw/master/Bin/Raspbian/udpTelemetrySender</w:t>
+        </w:r>
+      </w:hyperlink>
+      <w:r>
+        <w:rPr>
+          <w:rFonts w:ascii="Courier New" w:hAnsi="Courier New" w:cs="Courier New"/>
+          <w:sz w:val="13"/>
+          <w:szCs w:val="13"/>
+        </w:rPr>
         <w:br/>
       </w:r>
     </w:p>
@@ -1859,8 +3036,29 @@
           <w:numId w:val="18"/>
         </w:numPr>
       </w:pPr>
-      <w:r>
-        <w:t>chmod +x /usr/bin/udp*</w:t>
+      <w:proofErr w:type="spellStart"/>
+      <w:r>
+        <w:t>chmod</w:t>
+      </w:r>
+      <w:proofErr w:type="spellEnd"/>
+      <w:r>
+        <w:t xml:space="preserve"> +x /</w:t>
+      </w:r>
+      <w:proofErr w:type="spellStart"/>
+      <w:r>
+        <w:t>usr</w:t>
+      </w:r>
+      <w:proofErr w:type="spellEnd"/>
+      <w:r>
+        <w:t>/bin/</w:t>
+      </w:r>
+      <w:proofErr w:type="spellStart"/>
+      <w:r>
+        <w:t>udp</w:t>
+      </w:r>
+      <w:proofErr w:type="spellEnd"/>
+      <w:r>
+        <w:t>*</w:t>
       </w:r>
       <w:r>
         <w:br/>
@@ -1874,9 +3072,27 @@
           <w:numId w:val="18"/>
         </w:numPr>
       </w:pPr>
-      <w:r>
-        <w:t>nano /lib/systemd/system/udpTelemetrySender.service</w:t>
-      </w:r>
+      <w:proofErr w:type="spellStart"/>
+      <w:r>
+        <w:t>nano</w:t>
+      </w:r>
+      <w:proofErr w:type="spellEnd"/>
+      <w:r>
+        <w:t xml:space="preserve"> /lib/</w:t>
+      </w:r>
+      <w:proofErr w:type="spellStart"/>
+      <w:r>
+        <w:t>systemd</w:t>
+      </w:r>
+      <w:proofErr w:type="spellEnd"/>
+      <w:r>
+        <w:t>/system/</w:t>
+      </w:r>
+      <w:proofErr w:type="spellStart"/>
+      <w:r>
+        <w:t>udpTelemetrySender.service</w:t>
+      </w:r>
+      <w:proofErr w:type="spellEnd"/>
     </w:p>
     <w:p>
       <w:pPr>
@@ -1909,7 +3125,21 @@
         <w:rPr>
           <w:rFonts w:ascii="Courier" w:hAnsi="Courier"/>
         </w:rPr>
-        <w:t>ESL udpTelemetrySender Service</w:t>
+        <w:t xml:space="preserve">ESL </w:t>
+      </w:r>
+      <w:proofErr w:type="spellStart"/>
+      <w:r>
+        <w:rPr>
+          <w:rFonts w:ascii="Courier" w:hAnsi="Courier"/>
+        </w:rPr>
+        <w:t>udpTelemetrySender</w:t>
+      </w:r>
+      <w:proofErr w:type="spellEnd"/>
+      <w:r>
+        <w:rPr>
+          <w:rFonts w:ascii="Courier" w:hAnsi="Courier"/>
+        </w:rPr>
+        <w:t xml:space="preserve"> Service</w:t>
       </w:r>
     </w:p>
     <w:p>
@@ -1929,7 +3159,15 @@
         <w:rPr>
           <w:rFonts w:ascii="Courier" w:hAnsi="Courier"/>
         </w:rPr>
-        <w:t>multi-user</w:t>
+        <w:t>multi-</w:t>
+      </w:r>
+      <w:proofErr w:type="spellStart"/>
+      <w:proofErr w:type="gramStart"/>
+      <w:r>
+        <w:rPr>
+          <w:rFonts w:ascii="Courier" w:hAnsi="Courier"/>
+        </w:rPr>
+        <w:t>user</w:t>
       </w:r>
       <w:r>
         <w:rPr>
@@ -1937,6 +3175,8 @@
         </w:rPr>
         <w:t>.target</w:t>
       </w:r>
+      <w:proofErr w:type="spellEnd"/>
+      <w:proofErr w:type="gramEnd"/>
     </w:p>
     <w:p>
       <w:pPr>
@@ -1967,18 +3207,42 @@
           <w:rFonts w:ascii="Courier" w:hAnsi="Courier"/>
         </w:rPr>
       </w:pPr>
-      <w:r>
-        <w:rPr>
-          <w:rFonts w:ascii="Courier" w:hAnsi="Courier"/>
-        </w:rPr>
-        <w:t>ExecStart=/usr/bin/</w:t>
-      </w:r>
+      <w:proofErr w:type="spellStart"/>
+      <w:r>
+        <w:rPr>
+          <w:rFonts w:ascii="Courier" w:hAnsi="Courier"/>
+        </w:rPr>
+        <w:t>ExecStart</w:t>
+      </w:r>
+      <w:proofErr w:type="spellEnd"/>
+      <w:r>
+        <w:rPr>
+          <w:rFonts w:ascii="Courier" w:hAnsi="Courier"/>
+        </w:rPr>
+        <w:t>=/</w:t>
+      </w:r>
+      <w:proofErr w:type="spellStart"/>
+      <w:r>
+        <w:rPr>
+          <w:rFonts w:ascii="Courier" w:hAnsi="Courier"/>
+        </w:rPr>
+        <w:t>usr</w:t>
+      </w:r>
+      <w:proofErr w:type="spellEnd"/>
+      <w:r>
+        <w:rPr>
+          <w:rFonts w:ascii="Courier" w:hAnsi="Courier"/>
+        </w:rPr>
+        <w:t>/bin/</w:t>
+      </w:r>
+      <w:proofErr w:type="spellStart"/>
       <w:r>
         <w:rPr>
           <w:rFonts w:ascii="Courier" w:hAnsi="Courier"/>
         </w:rPr>
         <w:t>udpTelemetrySender</w:t>
       </w:r>
+      <w:proofErr w:type="spellEnd"/>
     </w:p>
     <w:p>
       <w:pPr>
@@ -1987,11 +3251,19 @@
           <w:rFonts w:ascii="Courier" w:hAnsi="Courier"/>
         </w:rPr>
       </w:pPr>
-      <w:r>
-        <w:rPr>
-          <w:rFonts w:ascii="Courier" w:hAnsi="Courier"/>
-        </w:rPr>
-        <w:t>WorkingDirectory=/home/pi/</w:t>
+      <w:proofErr w:type="spellStart"/>
+      <w:r>
+        <w:rPr>
+          <w:rFonts w:ascii="Courier" w:hAnsi="Courier"/>
+        </w:rPr>
+        <w:t>WorkingDirectory</w:t>
+      </w:r>
+      <w:proofErr w:type="spellEnd"/>
+      <w:r>
+        <w:rPr>
+          <w:rFonts w:ascii="Courier" w:hAnsi="Courier"/>
+        </w:rPr>
+        <w:t>=/home/pi/</w:t>
       </w:r>
     </w:p>
     <w:p>
@@ -2001,11 +3273,19 @@
           <w:rFonts w:ascii="Courier" w:hAnsi="Courier"/>
         </w:rPr>
       </w:pPr>
-      <w:r>
-        <w:rPr>
-          <w:rFonts w:ascii="Courier" w:hAnsi="Courier"/>
-        </w:rPr>
-        <w:t>StandardOutput=inherit</w:t>
+      <w:proofErr w:type="spellStart"/>
+      <w:r>
+        <w:rPr>
+          <w:rFonts w:ascii="Courier" w:hAnsi="Courier"/>
+        </w:rPr>
+        <w:t>StandardOutput</w:t>
+      </w:r>
+      <w:proofErr w:type="spellEnd"/>
+      <w:r>
+        <w:rPr>
+          <w:rFonts w:ascii="Courier" w:hAnsi="Courier"/>
+        </w:rPr>
+        <w:t>=inherit</w:t>
       </w:r>
     </w:p>
     <w:p>
@@ -2015,11 +3295,19 @@
           <w:rFonts w:ascii="Courier" w:hAnsi="Courier"/>
         </w:rPr>
       </w:pPr>
-      <w:r>
-        <w:rPr>
-          <w:rFonts w:ascii="Courier" w:hAnsi="Courier"/>
-        </w:rPr>
-        <w:t>StandardError=inherit</w:t>
+      <w:proofErr w:type="spellStart"/>
+      <w:r>
+        <w:rPr>
+          <w:rFonts w:ascii="Courier" w:hAnsi="Courier"/>
+        </w:rPr>
+        <w:t>StandardError</w:t>
+      </w:r>
+      <w:proofErr w:type="spellEnd"/>
+      <w:r>
+        <w:rPr>
+          <w:rFonts w:ascii="Courier" w:hAnsi="Courier"/>
+        </w:rPr>
+        <w:t>=inherit</w:t>
       </w:r>
     </w:p>
     <w:p>
@@ -2086,12 +3374,21 @@
           <w:rFonts w:ascii="Courier" w:hAnsi="Courier"/>
         </w:rPr>
       </w:pPr>
-      <w:r>
-        <w:rPr>
-          <w:rFonts w:ascii="Courier" w:hAnsi="Courier"/>
-        </w:rPr>
-        <w:t>WantedBy=</w:t>
-      </w:r>
+      <w:proofErr w:type="spellStart"/>
+      <w:r>
+        <w:rPr>
+          <w:rFonts w:ascii="Courier" w:hAnsi="Courier"/>
+        </w:rPr>
+        <w:t>WantedBy</w:t>
+      </w:r>
+      <w:proofErr w:type="spellEnd"/>
+      <w:r>
+        <w:rPr>
+          <w:rFonts w:ascii="Courier" w:hAnsi="Courier"/>
+        </w:rPr>
+        <w:t>=</w:t>
+      </w:r>
+      <w:proofErr w:type="spellStart"/>
       <w:r>
         <w:rPr>
           <w:rFonts w:ascii="Courier" w:hAnsi="Courier"/>
@@ -2104,6 +3401,7 @@
         </w:rPr>
         <w:t>.target</w:t>
       </w:r>
+      <w:proofErr w:type="spellEnd"/>
       <w:r>
         <w:rPr>
           <w:rFonts w:ascii="Courier" w:hAnsi="Courier"/>
@@ -2122,9 +3420,27 @@
           <w:numId w:val="18"/>
         </w:numPr>
       </w:pPr>
-      <w:r>
-        <w:t>nano /lib/systemd/system/udpTimerDriver.service</w:t>
-      </w:r>
+      <w:proofErr w:type="spellStart"/>
+      <w:r>
+        <w:t>nano</w:t>
+      </w:r>
+      <w:proofErr w:type="spellEnd"/>
+      <w:r>
+        <w:t xml:space="preserve"> /lib/</w:t>
+      </w:r>
+      <w:proofErr w:type="spellStart"/>
+      <w:r>
+        <w:t>systemd</w:t>
+      </w:r>
+      <w:proofErr w:type="spellEnd"/>
+      <w:r>
+        <w:t>/system/</w:t>
+      </w:r>
+      <w:proofErr w:type="spellStart"/>
+      <w:r>
+        <w:t>udpTimerDriver.service</w:t>
+      </w:r>
+      <w:proofErr w:type="spellEnd"/>
     </w:p>
     <w:p>
       <w:pPr>
@@ -2133,6 +3449,7 @@
           <w:rFonts w:ascii="Courier" w:hAnsi="Courier"/>
         </w:rPr>
       </w:pPr>
+      <w:bookmarkStart w:id="0" w:name="_GoBack"/>
       <w:r>
         <w:rPr>
           <w:rFonts w:ascii="Courier" w:hAnsi="Courier"/>
@@ -2159,11 +3476,19 @@
         </w:rPr>
         <w:t xml:space="preserve">ESL </w:t>
       </w:r>
-      <w:r>
-        <w:rPr>
-          <w:rFonts w:ascii="Courier" w:hAnsi="Courier"/>
-        </w:rPr>
-        <w:t xml:space="preserve">udpTimerDriver </w:t>
+      <w:proofErr w:type="spellStart"/>
+      <w:r>
+        <w:rPr>
+          <w:rFonts w:ascii="Courier" w:hAnsi="Courier"/>
+        </w:rPr>
+        <w:t>udpTimerDriver</w:t>
+      </w:r>
+      <w:proofErr w:type="spellEnd"/>
+      <w:r>
+        <w:rPr>
+          <w:rFonts w:ascii="Courier" w:hAnsi="Courier"/>
+        </w:rPr>
+        <w:t xml:space="preserve"> </w:t>
       </w:r>
       <w:r>
         <w:rPr>
@@ -2189,8 +3514,18 @@
         <w:rPr>
           <w:rFonts w:ascii="Courier" w:hAnsi="Courier"/>
         </w:rPr>
-        <w:t>multi-user.target</w:t>
-      </w:r>
+        <w:t>multi-</w:t>
+      </w:r>
+      <w:proofErr w:type="spellStart"/>
+      <w:proofErr w:type="gramStart"/>
+      <w:r>
+        <w:rPr>
+          <w:rFonts w:ascii="Courier" w:hAnsi="Courier"/>
+        </w:rPr>
+        <w:t>user.target</w:t>
+      </w:r>
+      <w:proofErr w:type="spellEnd"/>
+      <w:proofErr w:type="gramEnd"/>
     </w:p>
     <w:p>
       <w:pPr>
@@ -2221,18 +3556,42 @@
           <w:rFonts w:ascii="Courier" w:hAnsi="Courier"/>
         </w:rPr>
       </w:pPr>
-      <w:r>
-        <w:rPr>
-          <w:rFonts w:ascii="Courier" w:hAnsi="Courier"/>
-        </w:rPr>
-        <w:t>ExecStart=/usr/bin/</w:t>
-      </w:r>
+      <w:proofErr w:type="spellStart"/>
+      <w:r>
+        <w:rPr>
+          <w:rFonts w:ascii="Courier" w:hAnsi="Courier"/>
+        </w:rPr>
+        <w:t>ExecStart</w:t>
+      </w:r>
+      <w:proofErr w:type="spellEnd"/>
+      <w:r>
+        <w:rPr>
+          <w:rFonts w:ascii="Courier" w:hAnsi="Courier"/>
+        </w:rPr>
+        <w:t>=/</w:t>
+      </w:r>
+      <w:proofErr w:type="spellStart"/>
+      <w:r>
+        <w:rPr>
+          <w:rFonts w:ascii="Courier" w:hAnsi="Courier"/>
+        </w:rPr>
+        <w:t>usr</w:t>
+      </w:r>
+      <w:proofErr w:type="spellEnd"/>
+      <w:r>
+        <w:rPr>
+          <w:rFonts w:ascii="Courier" w:hAnsi="Courier"/>
+        </w:rPr>
+        <w:t>/bin/</w:t>
+      </w:r>
+      <w:proofErr w:type="spellStart"/>
       <w:r>
         <w:rPr>
           <w:rFonts w:ascii="Courier" w:hAnsi="Courier"/>
         </w:rPr>
         <w:t>udpTimerDriver</w:t>
       </w:r>
+      <w:proofErr w:type="spellEnd"/>
     </w:p>
     <w:p>
       <w:pPr>
@@ -2241,11 +3600,19 @@
           <w:rFonts w:ascii="Courier" w:hAnsi="Courier"/>
         </w:rPr>
       </w:pPr>
-      <w:r>
-        <w:rPr>
-          <w:rFonts w:ascii="Courier" w:hAnsi="Courier"/>
-        </w:rPr>
-        <w:t>WorkingDirectory=/home/pi/</w:t>
+      <w:proofErr w:type="spellStart"/>
+      <w:r>
+        <w:rPr>
+          <w:rFonts w:ascii="Courier" w:hAnsi="Courier"/>
+        </w:rPr>
+        <w:t>WorkingDirectory</w:t>
+      </w:r>
+      <w:proofErr w:type="spellEnd"/>
+      <w:r>
+        <w:rPr>
+          <w:rFonts w:ascii="Courier" w:hAnsi="Courier"/>
+        </w:rPr>
+        <w:t>=/home/pi/</w:t>
       </w:r>
     </w:p>
     <w:p>
@@ -2255,11 +3622,19 @@
           <w:rFonts w:ascii="Courier" w:hAnsi="Courier"/>
         </w:rPr>
       </w:pPr>
-      <w:r>
-        <w:rPr>
-          <w:rFonts w:ascii="Courier" w:hAnsi="Courier"/>
-        </w:rPr>
-        <w:t>StandardOutput=inherit</w:t>
+      <w:proofErr w:type="spellStart"/>
+      <w:r>
+        <w:rPr>
+          <w:rFonts w:ascii="Courier" w:hAnsi="Courier"/>
+        </w:rPr>
+        <w:t>StandardOutput</w:t>
+      </w:r>
+      <w:proofErr w:type="spellEnd"/>
+      <w:r>
+        <w:rPr>
+          <w:rFonts w:ascii="Courier" w:hAnsi="Courier"/>
+        </w:rPr>
+        <w:t>=inherit</w:t>
       </w:r>
     </w:p>
     <w:p>
@@ -2269,11 +3644,19 @@
           <w:rFonts w:ascii="Courier" w:hAnsi="Courier"/>
         </w:rPr>
       </w:pPr>
-      <w:r>
-        <w:rPr>
-          <w:rFonts w:ascii="Courier" w:hAnsi="Courier"/>
-        </w:rPr>
-        <w:t>StandardError=inherit</w:t>
+      <w:proofErr w:type="spellStart"/>
+      <w:r>
+        <w:rPr>
+          <w:rFonts w:ascii="Courier" w:hAnsi="Courier"/>
+        </w:rPr>
+        <w:t>StandardError</w:t>
+      </w:r>
+      <w:proofErr w:type="spellEnd"/>
+      <w:r>
+        <w:rPr>
+          <w:rFonts w:ascii="Courier" w:hAnsi="Courier"/>
+        </w:rPr>
+        <w:t>=inherit</w:t>
       </w:r>
     </w:p>
     <w:p>
@@ -2333,12 +3716,21 @@
           <w:rFonts w:ascii="Courier" w:hAnsi="Courier"/>
         </w:rPr>
       </w:pPr>
-      <w:r>
-        <w:rPr>
-          <w:rFonts w:ascii="Courier" w:hAnsi="Courier"/>
-        </w:rPr>
-        <w:t>WantedBy=</w:t>
-      </w:r>
+      <w:proofErr w:type="spellStart"/>
+      <w:r>
+        <w:rPr>
+          <w:rFonts w:ascii="Courier" w:hAnsi="Courier"/>
+        </w:rPr>
+        <w:t>WantedBy</w:t>
+      </w:r>
+      <w:proofErr w:type="spellEnd"/>
+      <w:r>
+        <w:rPr>
+          <w:rFonts w:ascii="Courier" w:hAnsi="Courier"/>
+        </w:rPr>
+        <w:t>=</w:t>
+      </w:r>
+      <w:proofErr w:type="spellStart"/>
       <w:r>
         <w:rPr>
           <w:rFonts w:ascii="Courier" w:hAnsi="Courier"/>
@@ -2351,12 +3743,14 @@
         </w:rPr>
         <w:t>.target</w:t>
       </w:r>
+      <w:proofErr w:type="spellEnd"/>
       <w:r>
         <w:rPr>
           <w:rFonts w:ascii="Courier" w:hAnsi="Courier"/>
         </w:rPr>
         <w:br/>
       </w:r>
+      <w:bookmarkEnd w:id="0"/>
     </w:p>
     <w:p>
       <w:pPr>
@@ -2366,9 +3760,19 @@
           <w:numId w:val="18"/>
         </w:numPr>
       </w:pPr>
-      <w:r>
-        <w:t>systemctl enable udpTelemetrySender.service</w:t>
-      </w:r>
+      <w:proofErr w:type="spellStart"/>
+      <w:r>
+        <w:t>systemctl</w:t>
+      </w:r>
+      <w:proofErr w:type="spellEnd"/>
+      <w:r>
+        <w:t xml:space="preserve"> enable </w:t>
+      </w:r>
+      <w:proofErr w:type="spellStart"/>
+      <w:r>
+        <w:t>udpTelemetrySender.service</w:t>
+      </w:r>
+      <w:proofErr w:type="spellEnd"/>
       <w:r>
         <w:br/>
       </w:r>
@@ -2381,9 +3785,19 @@
           <w:numId w:val="18"/>
         </w:numPr>
       </w:pPr>
-      <w:r>
-        <w:t>systemctl enable udpTimerDriver.service</w:t>
-      </w:r>
+      <w:proofErr w:type="spellStart"/>
+      <w:r>
+        <w:t>systemctl</w:t>
+      </w:r>
+      <w:proofErr w:type="spellEnd"/>
+      <w:r>
+        <w:t xml:space="preserve"> enable </w:t>
+      </w:r>
+      <w:proofErr w:type="spellStart"/>
+      <w:r>
+        <w:t>udpTimerDriver.service</w:t>
+      </w:r>
+      <w:proofErr w:type="spellEnd"/>
       <w:r>
         <w:br/>
       </w:r>
@@ -2403,8 +3817,13 @@
     <w:p/>
     <w:p>
       <w:r>
-        <w:t>Installing the web server and php</w:t>
-      </w:r>
+        <w:t xml:space="preserve">Installing the web server and </w:t>
+      </w:r>
+      <w:proofErr w:type="spellStart"/>
+      <w:r>
+        <w:t>php</w:t>
+      </w:r>
+      <w:proofErr w:type="spellEnd"/>
     </w:p>
     <w:p>
       <w:pPr>
@@ -2451,8 +3870,21 @@
         </w:numPr>
       </w:pPr>
       <w:r>
-        <w:t>Create wpa_supplicant-wlan1.conf in /etc/wpa_supplicant</w:t>
-      </w:r>
+        <w:t>Create wpa_supplicant-wlan1.conf in /</w:t>
+      </w:r>
+      <w:proofErr w:type="spellStart"/>
+      <w:r>
+        <w:t>etc</w:t>
+      </w:r>
+      <w:proofErr w:type="spellEnd"/>
+      <w:r>
+        <w:t>/</w:t>
+      </w:r>
+      <w:proofErr w:type="spellStart"/>
+      <w:r>
+        <w:t>wpa_supplicant</w:t>
+      </w:r>
+      <w:proofErr w:type="spellEnd"/>
     </w:p>
     <w:p>
       <w:pPr>
@@ -2520,6 +3952,7 @@
           <w:szCs w:val="20"/>
         </w:rPr>
       </w:pPr>
+      <w:proofErr w:type="spellStart"/>
       <w:r>
         <w:rPr>
           <w:rFonts w:ascii="Courier" w:hAnsi="Courier" w:cs="Menlo"/>
@@ -2527,8 +3960,69 @@
           <w:sz w:val="20"/>
           <w:szCs w:val="20"/>
         </w:rPr>
-        <w:t>ctrl_interface=DIR=/var/run/wpa_supplicant GROUP=netdev</w:t>
-      </w:r>
+        <w:t>ctrl_interface</w:t>
+      </w:r>
+      <w:proofErr w:type="spellEnd"/>
+      <w:r>
+        <w:rPr>
+          <w:rFonts w:ascii="Courier" w:hAnsi="Courier" w:cs="Menlo"/>
+          <w:color w:val="000000"/>
+          <w:sz w:val="20"/>
+          <w:szCs w:val="20"/>
+        </w:rPr>
+        <w:t>=DIR=/</w:t>
+      </w:r>
+      <w:proofErr w:type="spellStart"/>
+      <w:r>
+        <w:rPr>
+          <w:rFonts w:ascii="Courier" w:hAnsi="Courier" w:cs="Menlo"/>
+          <w:color w:val="000000"/>
+          <w:sz w:val="20"/>
+          <w:szCs w:val="20"/>
+        </w:rPr>
+        <w:t>var</w:t>
+      </w:r>
+      <w:proofErr w:type="spellEnd"/>
+      <w:r>
+        <w:rPr>
+          <w:rFonts w:ascii="Courier" w:hAnsi="Courier" w:cs="Menlo"/>
+          <w:color w:val="000000"/>
+          <w:sz w:val="20"/>
+          <w:szCs w:val="20"/>
+        </w:rPr>
+        <w:t>/run/</w:t>
+      </w:r>
+      <w:proofErr w:type="spellStart"/>
+      <w:r>
+        <w:rPr>
+          <w:rFonts w:ascii="Courier" w:hAnsi="Courier" w:cs="Menlo"/>
+          <w:color w:val="000000"/>
+          <w:sz w:val="20"/>
+          <w:szCs w:val="20"/>
+        </w:rPr>
+        <w:t>wpa_supplicant</w:t>
+      </w:r>
+      <w:proofErr w:type="spellEnd"/>
+      <w:r>
+        <w:rPr>
+          <w:rFonts w:ascii="Courier" w:hAnsi="Courier" w:cs="Menlo"/>
+          <w:color w:val="000000"/>
+          <w:sz w:val="20"/>
+          <w:szCs w:val="20"/>
+        </w:rPr>
+        <w:t xml:space="preserve"> GROUP=</w:t>
+      </w:r>
+      <w:proofErr w:type="spellStart"/>
+      <w:r>
+        <w:rPr>
+          <w:rFonts w:ascii="Courier" w:hAnsi="Courier" w:cs="Menlo"/>
+          <w:color w:val="000000"/>
+          <w:sz w:val="20"/>
+          <w:szCs w:val="20"/>
+        </w:rPr>
+        <w:t>netdev</w:t>
+      </w:r>
+      <w:proofErr w:type="spellEnd"/>
     </w:p>
     <w:p>
       <w:pPr>
@@ -2558,6 +4052,7 @@
           <w:szCs w:val="20"/>
         </w:rPr>
       </w:pPr>
+      <w:proofErr w:type="spellStart"/>
       <w:r>
         <w:rPr>
           <w:rFonts w:ascii="Courier" w:hAnsi="Courier" w:cs="Menlo"/>
@@ -2565,7 +4060,17 @@
           <w:sz w:val="20"/>
           <w:szCs w:val="20"/>
         </w:rPr>
-        <w:t>update_config=1</w:t>
+        <w:t>update_config</w:t>
+      </w:r>
+      <w:proofErr w:type="spellEnd"/>
+      <w:r>
+        <w:rPr>
+          <w:rFonts w:ascii="Courier" w:hAnsi="Courier" w:cs="Menlo"/>
+          <w:color w:val="000000"/>
+          <w:sz w:val="20"/>
+          <w:szCs w:val="20"/>
+        </w:rPr>
+        <w:t>=1</w:t>
       </w:r>
     </w:p>
     <w:p>
@@ -2632,8 +4137,19 @@
           <w:sz w:val="20"/>
           <w:szCs w:val="20"/>
         </w:rPr>
-        <w:t>network={</w:t>
-      </w:r>
+        <w:t>network</w:t>
+      </w:r>
+      <w:proofErr w:type="gramStart"/>
+      <w:r>
+        <w:rPr>
+          <w:rFonts w:ascii="Courier" w:hAnsi="Courier" w:cs="Menlo"/>
+          <w:color w:val="000000"/>
+          <w:sz w:val="20"/>
+          <w:szCs w:val="20"/>
+        </w:rPr>
+        <w:t>={</w:t>
+      </w:r>
+      <w:proofErr w:type="gramEnd"/>
     </w:p>
     <w:p>
       <w:pPr>
@@ -2670,7 +4186,27 @@
           <w:sz w:val="20"/>
           <w:szCs w:val="20"/>
         </w:rPr>
-        <w:t xml:space="preserve">    ssid="ESL-NET"</w:t>
+        <w:t xml:space="preserve">    </w:t>
+      </w:r>
+      <w:proofErr w:type="spellStart"/>
+      <w:r>
+        <w:rPr>
+          <w:rFonts w:ascii="Courier" w:hAnsi="Courier" w:cs="Menlo"/>
+          <w:color w:val="000000"/>
+          <w:sz w:val="20"/>
+          <w:szCs w:val="20"/>
+        </w:rPr>
+        <w:t>ssid</w:t>
+      </w:r>
+      <w:proofErr w:type="spellEnd"/>
+      <w:r>
+        <w:rPr>
+          <w:rFonts w:ascii="Courier" w:hAnsi="Courier" w:cs="Menlo"/>
+          <w:color w:val="000000"/>
+          <w:sz w:val="20"/>
+          <w:szCs w:val="20"/>
+        </w:rPr>
+        <w:t>="ESL-NET"</w:t>
       </w:r>
     </w:p>
     <w:p>
@@ -2708,7 +4244,27 @@
           <w:sz w:val="20"/>
           <w:szCs w:val="20"/>
         </w:rPr>
-        <w:t xml:space="preserve">    psk="ifly4fun"</w:t>
+        <w:t xml:space="preserve">    </w:t>
+      </w:r>
+      <w:proofErr w:type="spellStart"/>
+      <w:r>
+        <w:rPr>
+          <w:rFonts w:ascii="Courier" w:hAnsi="Courier" w:cs="Menlo"/>
+          <w:color w:val="000000"/>
+          <w:sz w:val="20"/>
+          <w:szCs w:val="20"/>
+        </w:rPr>
+        <w:t>psk</w:t>
+      </w:r>
+      <w:proofErr w:type="spellEnd"/>
+      <w:r>
+        <w:rPr>
+          <w:rFonts w:ascii="Courier" w:hAnsi="Courier" w:cs="Menlo"/>
+          <w:color w:val="000000"/>
+          <w:sz w:val="20"/>
+          <w:szCs w:val="20"/>
+        </w:rPr>
+        <w:t>="ifly4fun"</w:t>
       </w:r>
     </w:p>
     <w:p>
@@ -2746,19 +4302,19 @@
           <w:sz w:val="20"/>
           <w:szCs w:val="20"/>
         </w:rPr>
-        <w:t xml:space="preserve">    scan_ssid=1</w:t>
-      </w:r>
-    </w:p>
-    <w:p>
-      <w:pPr>
-        <w:ind w:left="1080"/>
+        <w:t xml:space="preserve">    </w:t>
+      </w:r>
+      <w:proofErr w:type="spellStart"/>
+      <w:r>
         <w:rPr>
           <w:rFonts w:ascii="Courier" w:hAnsi="Courier" w:cs="Menlo"/>
           <w:color w:val="000000"/>
           <w:sz w:val="20"/>
           <w:szCs w:val="20"/>
         </w:rPr>
-      </w:pPr>
+        <w:t>scan_ssid</w:t>
+      </w:r>
+      <w:proofErr w:type="spellEnd"/>
       <w:r>
         <w:rPr>
           <w:rFonts w:ascii="Courier" w:hAnsi="Courier" w:cs="Menlo"/>
@@ -2766,6 +4322,26 @@
           <w:sz w:val="20"/>
           <w:szCs w:val="20"/>
         </w:rPr>
+        <w:t>=1</w:t>
+      </w:r>
+    </w:p>
+    <w:p>
+      <w:pPr>
+        <w:ind w:left="1080"/>
+        <w:rPr>
+          <w:rFonts w:ascii="Courier" w:hAnsi="Courier" w:cs="Menlo"/>
+          <w:color w:val="000000"/>
+          <w:sz w:val="20"/>
+          <w:szCs w:val="20"/>
+        </w:rPr>
+      </w:pPr>
+      <w:r>
+        <w:rPr>
+          <w:rFonts w:ascii="Courier" w:hAnsi="Courier" w:cs="Menlo"/>
+          <w:color w:val="000000"/>
+          <w:sz w:val="20"/>
+          <w:szCs w:val="20"/>
+        </w:rPr>
         <w:t>}</w:t>
       </w:r>
     </w:p>
@@ -2784,7 +4360,35 @@
         <w:rPr>
           <w:rFonts w:cstheme="minorHAnsi"/>
         </w:rPr>
-        <w:t>Remove the static IP info from /etc/dhcpcd.conf (# makes it a comment)</w:t>
+        <w:t>Remove the static IP info from /</w:t>
+      </w:r>
+      <w:proofErr w:type="spellStart"/>
+      <w:r>
+        <w:rPr>
+          <w:rFonts w:cstheme="minorHAnsi"/>
+        </w:rPr>
+        <w:t>etc</w:t>
+      </w:r>
+      <w:proofErr w:type="spellEnd"/>
+      <w:r>
+        <w:rPr>
+          <w:rFonts w:cstheme="minorHAnsi"/>
+        </w:rPr>
+        <w:t>/</w:t>
+      </w:r>
+      <w:proofErr w:type="spellStart"/>
+      <w:r>
+        <w:rPr>
+          <w:rFonts w:cstheme="minorHAnsi"/>
+        </w:rPr>
+        <w:t>dhcpcd.conf</w:t>
+      </w:r>
+      <w:proofErr w:type="spellEnd"/>
+      <w:r>
+        <w:rPr>
+          <w:rFonts w:cstheme="minorHAnsi"/>
+        </w:rPr>
+        <w:t xml:space="preserve"> (# makes it a comment)</w:t>
       </w:r>
     </w:p>
     <w:p>
@@ -2822,7 +4426,27 @@
           <w:sz w:val="20"/>
           <w:szCs w:val="20"/>
         </w:rPr>
-        <w:t># add a static ip for wlan1</w:t>
+        <w:t xml:space="preserve"># add a static </w:t>
+      </w:r>
+      <w:proofErr w:type="spellStart"/>
+      <w:r>
+        <w:rPr>
+          <w:rFonts w:ascii="Courier" w:hAnsi="Courier" w:cs="Menlo"/>
+          <w:color w:val="000000"/>
+          <w:sz w:val="20"/>
+          <w:szCs w:val="20"/>
+        </w:rPr>
+        <w:t>ip</w:t>
+      </w:r>
+      <w:proofErr w:type="spellEnd"/>
+      <w:r>
+        <w:rPr>
+          <w:rFonts w:ascii="Courier" w:hAnsi="Courier" w:cs="Menlo"/>
+          <w:color w:val="000000"/>
+          <w:sz w:val="20"/>
+          <w:szCs w:val="20"/>
+        </w:rPr>
+        <w:t xml:space="preserve"> for wlan1</w:t>
       </w:r>
     </w:p>
     <w:p>
@@ -2898,7 +4522,27 @@
           <w:sz w:val="20"/>
           <w:szCs w:val="20"/>
         </w:rPr>
-        <w:t>#static ip_address=10.0.0.1/24</w:t>
+        <w:t xml:space="preserve">#static </w:t>
+      </w:r>
+      <w:proofErr w:type="spellStart"/>
+      <w:r>
+        <w:rPr>
+          <w:rFonts w:ascii="Courier" w:hAnsi="Courier" w:cs="Menlo"/>
+          <w:color w:val="000000"/>
+          <w:sz w:val="20"/>
+          <w:szCs w:val="20"/>
+        </w:rPr>
+        <w:t>ip_address</w:t>
+      </w:r>
+      <w:proofErr w:type="spellEnd"/>
+      <w:r>
+        <w:rPr>
+          <w:rFonts w:ascii="Courier" w:hAnsi="Courier" w:cs="Menlo"/>
+          <w:color w:val="000000"/>
+          <w:sz w:val="20"/>
+          <w:szCs w:val="20"/>
+        </w:rPr>
+        <w:t>=10.0.0.1/24</w:t>
       </w:r>
     </w:p>
     <w:p>
@@ -2956,58 +4600,74 @@
           <w:sz w:val="20"/>
           <w:szCs w:val="20"/>
         </w:rPr>
-        <w:t>#static domain_name_servers=10.0.0.1</w:t>
-      </w:r>
-    </w:p>
-    <w:p>
-      <w:pPr>
-        <w:ind w:left="1120"/>
+        <w:t xml:space="preserve">#static </w:t>
+      </w:r>
+      <w:proofErr w:type="spellStart"/>
+      <w:r>
         <w:rPr>
           <w:rFonts w:ascii="Courier" w:hAnsi="Courier" w:cs="Menlo"/>
           <w:color w:val="000000"/>
           <w:sz w:val="20"/>
           <w:szCs w:val="20"/>
         </w:rPr>
-      </w:pPr>
-    </w:p>
-    <w:p>
-      <w:pPr>
-        <w:pStyle w:val="ListParagraph"/>
-        <w:numPr>
-          <w:ilvl w:val="0"/>
-          <w:numId w:val="20"/>
-        </w:numPr>
-        <w:rPr>
-          <w:rFonts w:cstheme="minorHAnsi"/>
-          <w:color w:val="000000"/>
-        </w:rPr>
-      </w:pPr>
-      <w:r>
-        <w:rPr>
-          <w:rFonts w:cstheme="minorHAnsi"/>
-          <w:color w:val="000000"/>
-        </w:rPr>
-        <w:t>Disable the access point and dhcp server services</w:t>
-      </w:r>
-    </w:p>
-    <w:p>
-      <w:pPr>
-        <w:ind w:left="1080"/>
+        <w:t>domain_name_servers</w:t>
+      </w:r>
+      <w:proofErr w:type="spellEnd"/>
+      <w:r>
         <w:rPr>
           <w:rFonts w:ascii="Courier" w:hAnsi="Courier" w:cs="Menlo"/>
           <w:color w:val="000000"/>
           <w:sz w:val="20"/>
           <w:szCs w:val="20"/>
         </w:rPr>
-      </w:pPr>
-      <w:r>
+        <w:t>=10.0.0.1</w:t>
+      </w:r>
+    </w:p>
+    <w:p>
+      <w:pPr>
+        <w:ind w:left="1120"/>
         <w:rPr>
           <w:rFonts w:ascii="Courier" w:hAnsi="Courier" w:cs="Menlo"/>
           <w:color w:val="000000"/>
           <w:sz w:val="20"/>
           <w:szCs w:val="20"/>
         </w:rPr>
-        <w:t>systemctl disable hostapd</w:t>
+      </w:pPr>
+    </w:p>
+    <w:p>
+      <w:pPr>
+        <w:pStyle w:val="ListParagraph"/>
+        <w:numPr>
+          <w:ilvl w:val="0"/>
+          <w:numId w:val="20"/>
+        </w:numPr>
+        <w:rPr>
+          <w:rFonts w:cstheme="minorHAnsi"/>
+          <w:color w:val="000000"/>
+        </w:rPr>
+      </w:pPr>
+      <w:r>
+        <w:rPr>
+          <w:rFonts w:cstheme="minorHAnsi"/>
+          <w:color w:val="000000"/>
+        </w:rPr>
+        <w:t xml:space="preserve">Disable the access point and </w:t>
+      </w:r>
+      <w:proofErr w:type="spellStart"/>
+      <w:r>
+        <w:rPr>
+          <w:rFonts w:cstheme="minorHAnsi"/>
+          <w:color w:val="000000"/>
+        </w:rPr>
+        <w:t>dhcp</w:t>
+      </w:r>
+      <w:proofErr w:type="spellEnd"/>
+      <w:r>
+        <w:rPr>
+          <w:rFonts w:cstheme="minorHAnsi"/>
+          <w:color w:val="000000"/>
+        </w:rPr>
+        <w:t xml:space="preserve"> server services</w:t>
       </w:r>
     </w:p>
     <w:p>
@@ -3020,6 +4680,7 @@
           <w:szCs w:val="20"/>
         </w:rPr>
       </w:pPr>
+      <w:proofErr w:type="spellStart"/>
       <w:r>
         <w:rPr>
           <w:rFonts w:ascii="Courier" w:hAnsi="Courier" w:cs="Menlo"/>
@@ -3027,18 +4688,81 @@
           <w:sz w:val="20"/>
           <w:szCs w:val="20"/>
         </w:rPr>
-        <w:t>systemctl disable dnsmasq</w:t>
-      </w:r>
-    </w:p>
-    <w:p>
-      <w:pPr>
-        <w:ind w:left="1080"/>
+        <w:t>systemctl</w:t>
+      </w:r>
+      <w:proofErr w:type="spellEnd"/>
+      <w:r>
         <w:rPr>
           <w:rFonts w:ascii="Courier" w:hAnsi="Courier" w:cs="Menlo"/>
           <w:color w:val="000000"/>
           <w:sz w:val="20"/>
           <w:szCs w:val="20"/>
         </w:rPr>
+        <w:t xml:space="preserve"> disable </w:t>
+      </w:r>
+      <w:proofErr w:type="spellStart"/>
+      <w:r>
+        <w:rPr>
+          <w:rFonts w:ascii="Courier" w:hAnsi="Courier" w:cs="Menlo"/>
+          <w:color w:val="000000"/>
+          <w:sz w:val="20"/>
+          <w:szCs w:val="20"/>
+        </w:rPr>
+        <w:t>hostapd</w:t>
+      </w:r>
+      <w:proofErr w:type="spellEnd"/>
+    </w:p>
+    <w:p>
+      <w:pPr>
+        <w:ind w:left="1080"/>
+        <w:rPr>
+          <w:rFonts w:ascii="Courier" w:hAnsi="Courier" w:cs="Menlo"/>
+          <w:color w:val="000000"/>
+          <w:sz w:val="20"/>
+          <w:szCs w:val="20"/>
+        </w:rPr>
+      </w:pPr>
+      <w:proofErr w:type="spellStart"/>
+      <w:r>
+        <w:rPr>
+          <w:rFonts w:ascii="Courier" w:hAnsi="Courier" w:cs="Menlo"/>
+          <w:color w:val="000000"/>
+          <w:sz w:val="20"/>
+          <w:szCs w:val="20"/>
+        </w:rPr>
+        <w:t>systemctl</w:t>
+      </w:r>
+      <w:proofErr w:type="spellEnd"/>
+      <w:r>
+        <w:rPr>
+          <w:rFonts w:ascii="Courier" w:hAnsi="Courier" w:cs="Menlo"/>
+          <w:color w:val="000000"/>
+          <w:sz w:val="20"/>
+          <w:szCs w:val="20"/>
+        </w:rPr>
+        <w:t xml:space="preserve"> disable </w:t>
+      </w:r>
+      <w:proofErr w:type="spellStart"/>
+      <w:r>
+        <w:rPr>
+          <w:rFonts w:ascii="Courier" w:hAnsi="Courier" w:cs="Menlo"/>
+          <w:color w:val="000000"/>
+          <w:sz w:val="20"/>
+          <w:szCs w:val="20"/>
+        </w:rPr>
+        <w:t>dnsmasq</w:t>
+      </w:r>
+      <w:proofErr w:type="spellEnd"/>
+    </w:p>
+    <w:p>
+      <w:pPr>
+        <w:ind w:left="1080"/>
+        <w:rPr>
+          <w:rFonts w:ascii="Courier" w:hAnsi="Courier" w:cs="Menlo"/>
+          <w:color w:val="000000"/>
+          <w:sz w:val="20"/>
+          <w:szCs w:val="20"/>
+        </w:rPr>
       </w:pPr>
     </w:p>
     <w:p>
@@ -3148,7 +4872,21 @@
         <w:rPr>
           <w:rFonts w:cstheme="minorHAnsi"/>
         </w:rPr>
-        <w:t>Confirm devices using gui Disk Utility</w:t>
+        <w:t xml:space="preserve">Confirm devices using </w:t>
+      </w:r>
+      <w:proofErr w:type="spellStart"/>
+      <w:r>
+        <w:rPr>
+          <w:rFonts w:cstheme="minorHAnsi"/>
+        </w:rPr>
+        <w:t>gui</w:t>
+      </w:r>
+      <w:proofErr w:type="spellEnd"/>
+      <w:r>
+        <w:rPr>
+          <w:rFonts w:cstheme="minorHAnsi"/>
+        </w:rPr>
+        <w:t xml:space="preserve"> Disk Utility</w:t>
       </w:r>
     </w:p>
     <w:p>
@@ -3166,7 +4904,21 @@
         <w:rPr>
           <w:rFonts w:cstheme="minorHAnsi"/>
         </w:rPr>
-        <w:t>Unmount source and destination volumes (using the gui)</w:t>
+        <w:t xml:space="preserve">Unmount source and destination volumes (using the </w:t>
+      </w:r>
+      <w:proofErr w:type="spellStart"/>
+      <w:r>
+        <w:rPr>
+          <w:rFonts w:cstheme="minorHAnsi"/>
+        </w:rPr>
+        <w:t>gui</w:t>
+      </w:r>
+      <w:proofErr w:type="spellEnd"/>
+      <w:r>
+        <w:rPr>
+          <w:rFonts w:cstheme="minorHAnsi"/>
+        </w:rPr>
+        <w:t>)</w:t>
       </w:r>
     </w:p>
     <w:p>
@@ -3196,14 +4948,25 @@
           <w:szCs w:val="16"/>
         </w:rPr>
       </w:pPr>
+      <w:proofErr w:type="spellStart"/>
       <w:r>
         <w:rPr>
           <w:rFonts w:ascii="Courier" w:hAnsi="Courier" w:cstheme="minorHAnsi"/>
           <w:sz w:val="16"/>
           <w:szCs w:val="16"/>
         </w:rPr>
-        <w:t xml:space="preserve">sudo </w:t>
-      </w:r>
+        <w:t>sudo</w:t>
+      </w:r>
+      <w:proofErr w:type="spellEnd"/>
+      <w:r>
+        <w:rPr>
+          <w:rFonts w:ascii="Courier" w:hAnsi="Courier" w:cstheme="minorHAnsi"/>
+          <w:sz w:val="16"/>
+          <w:szCs w:val="16"/>
+        </w:rPr>
+        <w:t xml:space="preserve"> </w:t>
+      </w:r>
+      <w:proofErr w:type="spellStart"/>
       <w:r>
         <w:rPr>
           <w:rFonts w:ascii="Courier" w:hAnsi="Courier" w:cs="Menlo"/>
@@ -3211,8 +4974,51 @@
           <w:sz w:val="16"/>
           <w:szCs w:val="16"/>
         </w:rPr>
-        <w:t>dd if=/dev/rdisk2 of=/dev/rdisk3 bs=65536 conv=noerror,sync</w:t>
-      </w:r>
+        <w:t>dd</w:t>
+      </w:r>
+      <w:proofErr w:type="spellEnd"/>
+      <w:r>
+        <w:rPr>
+          <w:rFonts w:ascii="Courier" w:hAnsi="Courier" w:cs="Menlo"/>
+          <w:color w:val="000000"/>
+          <w:sz w:val="16"/>
+          <w:szCs w:val="16"/>
+        </w:rPr>
+        <w:t xml:space="preserve"> if=/dev/rdisk2 of=/dev/rdisk3 </w:t>
+      </w:r>
+      <w:proofErr w:type="spellStart"/>
+      <w:r>
+        <w:rPr>
+          <w:rFonts w:ascii="Courier" w:hAnsi="Courier" w:cs="Menlo"/>
+          <w:color w:val="000000"/>
+          <w:sz w:val="16"/>
+          <w:szCs w:val="16"/>
+        </w:rPr>
+        <w:t>bs</w:t>
+      </w:r>
+      <w:proofErr w:type="spellEnd"/>
+      <w:r>
+        <w:rPr>
+          <w:rFonts w:ascii="Courier" w:hAnsi="Courier" w:cs="Menlo"/>
+          <w:color w:val="000000"/>
+          <w:sz w:val="16"/>
+          <w:szCs w:val="16"/>
+        </w:rPr>
+        <w:t>=65536 conv=</w:t>
+      </w:r>
+      <w:proofErr w:type="spellStart"/>
+      <w:proofErr w:type="gramStart"/>
+      <w:r>
+        <w:rPr>
+          <w:rFonts w:ascii="Courier" w:hAnsi="Courier" w:cs="Menlo"/>
+          <w:color w:val="000000"/>
+          <w:sz w:val="16"/>
+          <w:szCs w:val="16"/>
+        </w:rPr>
+        <w:t>noerror,sync</w:t>
+      </w:r>
+      <w:proofErr w:type="spellEnd"/>
+      <w:proofErr w:type="gramEnd"/>
     </w:p>
     <w:sectPr>
       <w:pgSz w:w="12240" w:h="15840"/>

</xml_diff>

<commit_message>
Added refresh script for updating raspian binaries.
</commit_message>
<xml_diff>
--- a/Documentation/Setting up the wireless timer and speakers.docx
+++ b/Documentation/Setting up the wireless timer and speakers.docx
@@ -3449,7 +3449,6 @@
           <w:rFonts w:ascii="Courier" w:hAnsi="Courier"/>
         </w:rPr>
       </w:pPr>
-      <w:bookmarkStart w:id="0" w:name="_GoBack"/>
       <w:r>
         <w:rPr>
           <w:rFonts w:ascii="Courier" w:hAnsi="Courier"/>
@@ -3750,7 +3749,6 @@
         </w:rPr>
         <w:br/>
       </w:r>
-      <w:bookmarkEnd w:id="0"/>
     </w:p>
     <w:p>
       <w:pPr>
@@ -3853,6 +3851,747 @@
       </w:r>
     </w:p>
     <w:p/>
+    <w:p>
+      <w:pPr>
+        <w:pStyle w:val="Heading1"/>
+      </w:pPr>
+      <w:r>
+        <w:t xml:space="preserve">Refreshing the </w:t>
+      </w:r>
+      <w:proofErr w:type="spellStart"/>
+      <w:r>
+        <w:t>raspian</w:t>
+      </w:r>
+      <w:proofErr w:type="spellEnd"/>
+      <w:r>
+        <w:t xml:space="preserve"> binaries</w:t>
+      </w:r>
+      <w:r>
+        <w:t>.</w:t>
+      </w:r>
+    </w:p>
+    <w:p>
+      <w:pPr>
+        <w:pStyle w:val="ListParagraph"/>
+        <w:numPr>
+          <w:ilvl w:val="0"/>
+          <w:numId w:val="21"/>
+        </w:numPr>
+      </w:pPr>
+      <w:r>
+        <w:t>Copy the code b</w:t>
+      </w:r>
+      <w:r>
+        <w:t>elow to each pi as</w:t>
+      </w:r>
+      <w:r>
+        <w:t xml:space="preserve"> file named ‘refresh’.</w:t>
+      </w:r>
+    </w:p>
+    <w:p>
+      <w:pPr>
+        <w:ind w:left="1080"/>
+        <w:rPr>
+          <w:rFonts w:ascii="Courier New" w:hAnsi="Courier New" w:cs="Courier New"/>
+          <w:sz w:val="13"/>
+          <w:szCs w:val="13"/>
+        </w:rPr>
+      </w:pPr>
+      <w:bookmarkStart w:id="0" w:name="_GoBack"/>
+      <w:r>
+        <w:rPr>
+          <w:rFonts w:ascii="Courier New" w:hAnsi="Courier New" w:cs="Courier New"/>
+          <w:sz w:val="13"/>
+          <w:szCs w:val="13"/>
+        </w:rPr>
+        <w:t>#!/bin/bash</w:t>
+      </w:r>
+      <w:r>
+        <w:rPr>
+          <w:rFonts w:ascii="Courier New" w:hAnsi="Courier New" w:cs="Courier New"/>
+          <w:sz w:val="13"/>
+          <w:szCs w:val="13"/>
+        </w:rPr>
+        <w:br/>
+      </w:r>
+      <w:proofErr w:type="spellStart"/>
+      <w:r>
+        <w:rPr>
+          <w:rFonts w:ascii="Courier New" w:hAnsi="Courier New" w:cs="Courier New"/>
+          <w:sz w:val="13"/>
+          <w:szCs w:val="13"/>
+        </w:rPr>
+        <w:t>systemctl</w:t>
+      </w:r>
+      <w:proofErr w:type="spellEnd"/>
+      <w:r>
+        <w:rPr>
+          <w:rFonts w:ascii="Courier New" w:hAnsi="Courier New" w:cs="Courier New"/>
+          <w:sz w:val="13"/>
+          <w:szCs w:val="13"/>
+        </w:rPr>
+        <w:t xml:space="preserve"> stop </w:t>
+      </w:r>
+      <w:proofErr w:type="spellStart"/>
+      <w:r>
+        <w:rPr>
+          <w:rFonts w:ascii="Courier New" w:hAnsi="Courier New" w:cs="Courier New"/>
+          <w:sz w:val="13"/>
+          <w:szCs w:val="13"/>
+        </w:rPr>
+        <w:t>udpTelemetrySender</w:t>
+      </w:r>
+      <w:proofErr w:type="spellEnd"/>
+      <w:r>
+        <w:rPr>
+          <w:rFonts w:ascii="Courier New" w:hAnsi="Courier New" w:cs="Courier New"/>
+          <w:sz w:val="13"/>
+          <w:szCs w:val="13"/>
+        </w:rPr>
+        <w:br/>
+      </w:r>
+      <w:proofErr w:type="spellStart"/>
+      <w:r>
+        <w:rPr>
+          <w:rFonts w:ascii="Courier New" w:hAnsi="Courier New" w:cs="Courier New"/>
+          <w:sz w:val="13"/>
+          <w:szCs w:val="13"/>
+        </w:rPr>
+        <w:t>systemctl</w:t>
+      </w:r>
+      <w:proofErr w:type="spellEnd"/>
+      <w:r>
+        <w:rPr>
+          <w:rFonts w:ascii="Courier New" w:hAnsi="Courier New" w:cs="Courier New"/>
+          <w:sz w:val="13"/>
+          <w:szCs w:val="13"/>
+        </w:rPr>
+        <w:t xml:space="preserve"> stop </w:t>
+      </w:r>
+      <w:proofErr w:type="spellStart"/>
+      <w:r>
+        <w:rPr>
+          <w:rFonts w:ascii="Courier New" w:hAnsi="Courier New" w:cs="Courier New"/>
+          <w:sz w:val="13"/>
+          <w:szCs w:val="13"/>
+        </w:rPr>
+        <w:t>udpTimerDriver</w:t>
+      </w:r>
+      <w:proofErr w:type="spellEnd"/>
+      <w:r>
+        <w:rPr>
+          <w:rFonts w:ascii="Courier New" w:hAnsi="Courier New" w:cs="Courier New"/>
+          <w:sz w:val="13"/>
+          <w:szCs w:val="13"/>
+        </w:rPr>
+        <w:br/>
+      </w:r>
+      <w:proofErr w:type="spellStart"/>
+      <w:r>
+        <w:rPr>
+          <w:rFonts w:ascii="Courier New" w:hAnsi="Courier New" w:cs="Courier New"/>
+          <w:b/>
+          <w:bCs/>
+          <w:sz w:val="13"/>
+          <w:szCs w:val="13"/>
+        </w:rPr>
+        <w:t>rm</w:t>
+      </w:r>
+      <w:proofErr w:type="spellEnd"/>
+      <w:r>
+        <w:rPr>
+          <w:rFonts w:ascii="Courier New" w:hAnsi="Courier New" w:cs="Courier New"/>
+          <w:sz w:val="13"/>
+          <w:szCs w:val="13"/>
+        </w:rPr>
+        <w:t xml:space="preserve"> </w:t>
+      </w:r>
+      <w:proofErr w:type="spellStart"/>
+      <w:r>
+        <w:rPr>
+          <w:rFonts w:ascii="Courier New" w:hAnsi="Courier New" w:cs="Courier New"/>
+          <w:sz w:val="13"/>
+          <w:szCs w:val="13"/>
+        </w:rPr>
+        <w:t>udpTelemetrySender</w:t>
+      </w:r>
+      <w:proofErr w:type="spellEnd"/>
+      <w:r>
+        <w:rPr>
+          <w:rFonts w:ascii="Courier New" w:hAnsi="Courier New" w:cs="Courier New"/>
+          <w:sz w:val="13"/>
+          <w:szCs w:val="13"/>
+        </w:rPr>
+        <w:br/>
+      </w:r>
+      <w:proofErr w:type="spellStart"/>
+      <w:r>
+        <w:rPr>
+          <w:rFonts w:ascii="Courier New" w:hAnsi="Courier New" w:cs="Courier New"/>
+          <w:b/>
+          <w:bCs/>
+          <w:sz w:val="13"/>
+          <w:szCs w:val="13"/>
+        </w:rPr>
+        <w:t>rm</w:t>
+      </w:r>
+      <w:proofErr w:type="spellEnd"/>
+      <w:r>
+        <w:rPr>
+          <w:rFonts w:ascii="Courier New" w:hAnsi="Courier New" w:cs="Courier New"/>
+          <w:sz w:val="13"/>
+          <w:szCs w:val="13"/>
+        </w:rPr>
+        <w:t xml:space="preserve"> </w:t>
+      </w:r>
+      <w:proofErr w:type="spellStart"/>
+      <w:r>
+        <w:rPr>
+          <w:rFonts w:ascii="Courier New" w:hAnsi="Courier New" w:cs="Courier New"/>
+          <w:sz w:val="13"/>
+          <w:szCs w:val="13"/>
+        </w:rPr>
+        <w:t>udpTimerDriver</w:t>
+      </w:r>
+      <w:proofErr w:type="spellEnd"/>
+      <w:r>
+        <w:rPr>
+          <w:rFonts w:ascii="Courier New" w:hAnsi="Courier New" w:cs="Courier New"/>
+          <w:sz w:val="13"/>
+          <w:szCs w:val="13"/>
+        </w:rPr>
+        <w:br/>
+      </w:r>
+      <w:proofErr w:type="spellStart"/>
+      <w:r>
+        <w:rPr>
+          <w:rFonts w:ascii="Courier New" w:hAnsi="Courier New" w:cs="Courier New"/>
+          <w:b/>
+          <w:bCs/>
+          <w:sz w:val="13"/>
+          <w:szCs w:val="13"/>
+        </w:rPr>
+        <w:t>rm</w:t>
+      </w:r>
+      <w:proofErr w:type="spellEnd"/>
+      <w:r>
+        <w:rPr>
+          <w:rFonts w:ascii="Courier New" w:hAnsi="Courier New" w:cs="Courier New"/>
+          <w:sz w:val="13"/>
+          <w:szCs w:val="13"/>
+        </w:rPr>
+        <w:t xml:space="preserve"> /</w:t>
+      </w:r>
+      <w:proofErr w:type="spellStart"/>
+      <w:r>
+        <w:rPr>
+          <w:rFonts w:ascii="Courier New" w:hAnsi="Courier New" w:cs="Courier New"/>
+          <w:sz w:val="13"/>
+          <w:szCs w:val="13"/>
+        </w:rPr>
+        <w:t>usr</w:t>
+      </w:r>
+      <w:proofErr w:type="spellEnd"/>
+      <w:r>
+        <w:rPr>
+          <w:rFonts w:ascii="Courier New" w:hAnsi="Courier New" w:cs="Courier New"/>
+          <w:sz w:val="13"/>
+          <w:szCs w:val="13"/>
+        </w:rPr>
+        <w:t>/bin/</w:t>
+      </w:r>
+      <w:proofErr w:type="spellStart"/>
+      <w:r>
+        <w:rPr>
+          <w:rFonts w:ascii="Courier New" w:hAnsi="Courier New" w:cs="Courier New"/>
+          <w:sz w:val="13"/>
+          <w:szCs w:val="13"/>
+        </w:rPr>
+        <w:t>udpTelemetrySender</w:t>
+      </w:r>
+      <w:proofErr w:type="spellEnd"/>
+      <w:r>
+        <w:rPr>
+          <w:rFonts w:ascii="Courier New" w:hAnsi="Courier New" w:cs="Courier New"/>
+          <w:sz w:val="13"/>
+          <w:szCs w:val="13"/>
+        </w:rPr>
+        <w:br/>
+      </w:r>
+      <w:proofErr w:type="spellStart"/>
+      <w:r>
+        <w:rPr>
+          <w:rFonts w:ascii="Courier New" w:hAnsi="Courier New" w:cs="Courier New"/>
+          <w:b/>
+          <w:bCs/>
+          <w:sz w:val="13"/>
+          <w:szCs w:val="13"/>
+        </w:rPr>
+        <w:t>rm</w:t>
+      </w:r>
+      <w:proofErr w:type="spellEnd"/>
+      <w:r>
+        <w:rPr>
+          <w:rFonts w:ascii="Courier New" w:hAnsi="Courier New" w:cs="Courier New"/>
+          <w:sz w:val="13"/>
+          <w:szCs w:val="13"/>
+        </w:rPr>
+        <w:t xml:space="preserve"> /</w:t>
+      </w:r>
+      <w:proofErr w:type="spellStart"/>
+      <w:r>
+        <w:rPr>
+          <w:rFonts w:ascii="Courier New" w:hAnsi="Courier New" w:cs="Courier New"/>
+          <w:sz w:val="13"/>
+          <w:szCs w:val="13"/>
+        </w:rPr>
+        <w:t>usr</w:t>
+      </w:r>
+      <w:proofErr w:type="spellEnd"/>
+      <w:r>
+        <w:rPr>
+          <w:rFonts w:ascii="Courier New" w:hAnsi="Courier New" w:cs="Courier New"/>
+          <w:sz w:val="13"/>
+          <w:szCs w:val="13"/>
+        </w:rPr>
+        <w:t>/bin/</w:t>
+      </w:r>
+      <w:proofErr w:type="spellStart"/>
+      <w:r>
+        <w:rPr>
+          <w:rFonts w:ascii="Courier New" w:hAnsi="Courier New" w:cs="Courier New"/>
+          <w:sz w:val="13"/>
+          <w:szCs w:val="13"/>
+        </w:rPr>
+        <w:t>udpTimerDriver</w:t>
+      </w:r>
+      <w:proofErr w:type="spellEnd"/>
+      <w:r>
+        <w:rPr>
+          <w:rFonts w:ascii="Courier New" w:hAnsi="Courier New" w:cs="Courier New"/>
+          <w:sz w:val="13"/>
+          <w:szCs w:val="13"/>
+        </w:rPr>
+        <w:br/>
+      </w:r>
+      <w:proofErr w:type="spellStart"/>
+      <w:r>
+        <w:rPr>
+          <w:rFonts w:ascii="Courier New" w:hAnsi="Courier New" w:cs="Courier New"/>
+          <w:sz w:val="13"/>
+          <w:szCs w:val="13"/>
+        </w:rPr>
+        <w:t>wget</w:t>
+      </w:r>
+      <w:proofErr w:type="spellEnd"/>
+      <w:r>
+        <w:rPr>
+          <w:rFonts w:ascii="Courier New" w:hAnsi="Courier New" w:cs="Courier New"/>
+          <w:sz w:val="13"/>
+          <w:szCs w:val="13"/>
+        </w:rPr>
+        <w:t xml:space="preserve"> </w:t>
+      </w:r>
+      <w:hyperlink r:id="rId13" w:history="1">
+        <w:r>
+          <w:rPr>
+            <w:rStyle w:val="Hyperlink"/>
+            <w:rFonts w:ascii="Courier New" w:hAnsi="Courier New" w:cs="Courier New"/>
+            <w:sz w:val="13"/>
+            <w:szCs w:val="13"/>
+          </w:rPr>
+          <w:t>https://github.com/dsbeach/GliderScoreRemote/raw/master/Bin/Raspbian/udpTelemetrySender</w:t>
+        </w:r>
+      </w:hyperlink>
+      <w:r>
+        <w:rPr>
+          <w:rFonts w:ascii="Courier New" w:hAnsi="Courier New" w:cs="Courier New"/>
+          <w:sz w:val="13"/>
+          <w:szCs w:val="13"/>
+        </w:rPr>
+        <w:br/>
+      </w:r>
+      <w:proofErr w:type="spellStart"/>
+      <w:r>
+        <w:rPr>
+          <w:rFonts w:ascii="Courier New" w:hAnsi="Courier New" w:cs="Courier New"/>
+          <w:sz w:val="13"/>
+          <w:szCs w:val="13"/>
+        </w:rPr>
+        <w:t>wget</w:t>
+      </w:r>
+      <w:proofErr w:type="spellEnd"/>
+      <w:r>
+        <w:rPr>
+          <w:rFonts w:ascii="Courier New" w:hAnsi="Courier New" w:cs="Courier New"/>
+          <w:sz w:val="13"/>
+          <w:szCs w:val="13"/>
+        </w:rPr>
+        <w:t xml:space="preserve"> </w:t>
+      </w:r>
+      <w:hyperlink r:id="rId14" w:history="1">
+        <w:r>
+          <w:rPr>
+            <w:rStyle w:val="Hyperlink"/>
+            <w:rFonts w:ascii="Courier New" w:hAnsi="Courier New" w:cs="Courier New"/>
+            <w:sz w:val="13"/>
+            <w:szCs w:val="13"/>
+          </w:rPr>
+          <w:t>https://github.com/dsbeach/GliderScoreRemote/raw/master/Bin/Raspbian/udpTimerDriver</w:t>
+        </w:r>
+      </w:hyperlink>
+      <w:r>
+        <w:rPr>
+          <w:rFonts w:ascii="Courier New" w:hAnsi="Courier New" w:cs="Courier New"/>
+          <w:sz w:val="13"/>
+          <w:szCs w:val="13"/>
+        </w:rPr>
+        <w:br/>
+      </w:r>
+      <w:r>
+        <w:rPr>
+          <w:rFonts w:ascii="Courier New" w:hAnsi="Courier New" w:cs="Courier New"/>
+          <w:b/>
+          <w:bCs/>
+          <w:sz w:val="13"/>
+          <w:szCs w:val="13"/>
+        </w:rPr>
+        <w:t>mv</w:t>
+      </w:r>
+      <w:r>
+        <w:rPr>
+          <w:rFonts w:ascii="Courier New" w:hAnsi="Courier New" w:cs="Courier New"/>
+          <w:sz w:val="13"/>
+          <w:szCs w:val="13"/>
+        </w:rPr>
+        <w:t xml:space="preserve"> </w:t>
+      </w:r>
+      <w:proofErr w:type="spellStart"/>
+      <w:r>
+        <w:rPr>
+          <w:rFonts w:ascii="Courier New" w:hAnsi="Courier New" w:cs="Courier New"/>
+          <w:sz w:val="13"/>
+          <w:szCs w:val="13"/>
+        </w:rPr>
+        <w:t>udpTelemetrySender</w:t>
+      </w:r>
+      <w:proofErr w:type="spellEnd"/>
+      <w:r>
+        <w:rPr>
+          <w:rFonts w:ascii="Courier New" w:hAnsi="Courier New" w:cs="Courier New"/>
+          <w:sz w:val="13"/>
+          <w:szCs w:val="13"/>
+        </w:rPr>
+        <w:t xml:space="preserve"> /</w:t>
+      </w:r>
+      <w:proofErr w:type="spellStart"/>
+      <w:r>
+        <w:rPr>
+          <w:rFonts w:ascii="Courier New" w:hAnsi="Courier New" w:cs="Courier New"/>
+          <w:sz w:val="13"/>
+          <w:szCs w:val="13"/>
+        </w:rPr>
+        <w:t>usr</w:t>
+      </w:r>
+      <w:proofErr w:type="spellEnd"/>
+      <w:r>
+        <w:rPr>
+          <w:rFonts w:ascii="Courier New" w:hAnsi="Courier New" w:cs="Courier New"/>
+          <w:sz w:val="13"/>
+          <w:szCs w:val="13"/>
+        </w:rPr>
+        <w:t>/bin</w:t>
+      </w:r>
+      <w:r>
+        <w:rPr>
+          <w:rFonts w:ascii="Courier New" w:hAnsi="Courier New" w:cs="Courier New"/>
+          <w:sz w:val="13"/>
+          <w:szCs w:val="13"/>
+        </w:rPr>
+        <w:br/>
+      </w:r>
+      <w:r>
+        <w:rPr>
+          <w:rFonts w:ascii="Courier New" w:hAnsi="Courier New" w:cs="Courier New"/>
+          <w:b/>
+          <w:bCs/>
+          <w:sz w:val="13"/>
+          <w:szCs w:val="13"/>
+        </w:rPr>
+        <w:t>mv</w:t>
+      </w:r>
+      <w:r>
+        <w:rPr>
+          <w:rFonts w:ascii="Courier New" w:hAnsi="Courier New" w:cs="Courier New"/>
+          <w:sz w:val="13"/>
+          <w:szCs w:val="13"/>
+        </w:rPr>
+        <w:t xml:space="preserve"> </w:t>
+      </w:r>
+      <w:proofErr w:type="spellStart"/>
+      <w:r>
+        <w:rPr>
+          <w:rFonts w:ascii="Courier New" w:hAnsi="Courier New" w:cs="Courier New"/>
+          <w:sz w:val="13"/>
+          <w:szCs w:val="13"/>
+        </w:rPr>
+        <w:t>udpTimerDriver</w:t>
+      </w:r>
+      <w:proofErr w:type="spellEnd"/>
+      <w:r>
+        <w:rPr>
+          <w:rFonts w:ascii="Courier New" w:hAnsi="Courier New" w:cs="Courier New"/>
+          <w:sz w:val="13"/>
+          <w:szCs w:val="13"/>
+        </w:rPr>
+        <w:t xml:space="preserve"> /</w:t>
+      </w:r>
+      <w:proofErr w:type="spellStart"/>
+      <w:r>
+        <w:rPr>
+          <w:rFonts w:ascii="Courier New" w:hAnsi="Courier New" w:cs="Courier New"/>
+          <w:sz w:val="13"/>
+          <w:szCs w:val="13"/>
+        </w:rPr>
+        <w:t>usr</w:t>
+      </w:r>
+      <w:proofErr w:type="spellEnd"/>
+      <w:r>
+        <w:rPr>
+          <w:rFonts w:ascii="Courier New" w:hAnsi="Courier New" w:cs="Courier New"/>
+          <w:sz w:val="13"/>
+          <w:szCs w:val="13"/>
+        </w:rPr>
+        <w:t>/bin</w:t>
+      </w:r>
+      <w:r>
+        <w:rPr>
+          <w:rFonts w:ascii="Courier New" w:hAnsi="Courier New" w:cs="Courier New"/>
+          <w:sz w:val="13"/>
+          <w:szCs w:val="13"/>
+        </w:rPr>
+        <w:br/>
+      </w:r>
+      <w:proofErr w:type="spellStart"/>
+      <w:r>
+        <w:rPr>
+          <w:rFonts w:ascii="Courier New" w:hAnsi="Courier New" w:cs="Courier New"/>
+          <w:b/>
+          <w:bCs/>
+          <w:sz w:val="13"/>
+          <w:szCs w:val="13"/>
+        </w:rPr>
+        <w:t>chmod</w:t>
+      </w:r>
+      <w:proofErr w:type="spellEnd"/>
+      <w:r>
+        <w:rPr>
+          <w:rFonts w:ascii="Courier New" w:hAnsi="Courier New" w:cs="Courier New"/>
+          <w:sz w:val="13"/>
+          <w:szCs w:val="13"/>
+        </w:rPr>
+        <w:t xml:space="preserve"> +x /</w:t>
+      </w:r>
+      <w:proofErr w:type="spellStart"/>
+      <w:r>
+        <w:rPr>
+          <w:rFonts w:ascii="Courier New" w:hAnsi="Courier New" w:cs="Courier New"/>
+          <w:sz w:val="13"/>
+          <w:szCs w:val="13"/>
+        </w:rPr>
+        <w:t>usr</w:t>
+      </w:r>
+      <w:proofErr w:type="spellEnd"/>
+      <w:r>
+        <w:rPr>
+          <w:rFonts w:ascii="Courier New" w:hAnsi="Courier New" w:cs="Courier New"/>
+          <w:sz w:val="13"/>
+          <w:szCs w:val="13"/>
+        </w:rPr>
+        <w:t>/bin/</w:t>
+      </w:r>
+      <w:proofErr w:type="spellStart"/>
+      <w:r>
+        <w:rPr>
+          <w:rFonts w:ascii="Courier New" w:hAnsi="Courier New" w:cs="Courier New"/>
+          <w:sz w:val="13"/>
+          <w:szCs w:val="13"/>
+        </w:rPr>
+        <w:t>udpTelemetrySender</w:t>
+      </w:r>
+      <w:proofErr w:type="spellEnd"/>
+      <w:r>
+        <w:rPr>
+          <w:rFonts w:ascii="Courier New" w:hAnsi="Courier New" w:cs="Courier New"/>
+          <w:sz w:val="13"/>
+          <w:szCs w:val="13"/>
+        </w:rPr>
+        <w:br/>
+      </w:r>
+      <w:proofErr w:type="spellStart"/>
+      <w:r>
+        <w:rPr>
+          <w:rFonts w:ascii="Courier New" w:hAnsi="Courier New" w:cs="Courier New"/>
+          <w:b/>
+          <w:bCs/>
+          <w:sz w:val="13"/>
+          <w:szCs w:val="13"/>
+        </w:rPr>
+        <w:t>chmod</w:t>
+      </w:r>
+      <w:proofErr w:type="spellEnd"/>
+      <w:r>
+        <w:rPr>
+          <w:rFonts w:ascii="Courier New" w:hAnsi="Courier New" w:cs="Courier New"/>
+          <w:sz w:val="13"/>
+          <w:szCs w:val="13"/>
+        </w:rPr>
+        <w:t xml:space="preserve"> +x /</w:t>
+      </w:r>
+      <w:proofErr w:type="spellStart"/>
+      <w:r>
+        <w:rPr>
+          <w:rFonts w:ascii="Courier New" w:hAnsi="Courier New" w:cs="Courier New"/>
+          <w:sz w:val="13"/>
+          <w:szCs w:val="13"/>
+        </w:rPr>
+        <w:t>usr</w:t>
+      </w:r>
+      <w:proofErr w:type="spellEnd"/>
+      <w:r>
+        <w:rPr>
+          <w:rFonts w:ascii="Courier New" w:hAnsi="Courier New" w:cs="Courier New"/>
+          <w:sz w:val="13"/>
+          <w:szCs w:val="13"/>
+        </w:rPr>
+        <w:t>/bin/</w:t>
+      </w:r>
+      <w:proofErr w:type="spellStart"/>
+      <w:r>
+        <w:rPr>
+          <w:rFonts w:ascii="Courier New" w:hAnsi="Courier New" w:cs="Courier New"/>
+          <w:sz w:val="13"/>
+          <w:szCs w:val="13"/>
+        </w:rPr>
+        <w:t>udpTimerDriver</w:t>
+      </w:r>
+      <w:proofErr w:type="spellEnd"/>
+      <w:r>
+        <w:rPr>
+          <w:rFonts w:ascii="Courier New" w:hAnsi="Courier New" w:cs="Courier New"/>
+          <w:sz w:val="13"/>
+          <w:szCs w:val="13"/>
+        </w:rPr>
+        <w:br/>
+      </w:r>
+      <w:proofErr w:type="spellStart"/>
+      <w:r>
+        <w:rPr>
+          <w:rFonts w:ascii="Courier New" w:hAnsi="Courier New" w:cs="Courier New"/>
+          <w:sz w:val="13"/>
+          <w:szCs w:val="13"/>
+        </w:rPr>
+        <w:t>systemctl</w:t>
+      </w:r>
+      <w:proofErr w:type="spellEnd"/>
+      <w:r>
+        <w:rPr>
+          <w:rFonts w:ascii="Courier New" w:hAnsi="Courier New" w:cs="Courier New"/>
+          <w:sz w:val="13"/>
+          <w:szCs w:val="13"/>
+        </w:rPr>
+        <w:t xml:space="preserve"> start </w:t>
+      </w:r>
+      <w:proofErr w:type="spellStart"/>
+      <w:r>
+        <w:rPr>
+          <w:rFonts w:ascii="Courier New" w:hAnsi="Courier New" w:cs="Courier New"/>
+          <w:sz w:val="13"/>
+          <w:szCs w:val="13"/>
+        </w:rPr>
+        <w:t>udpTelemetrySender</w:t>
+      </w:r>
+      <w:proofErr w:type="spellEnd"/>
+      <w:r>
+        <w:rPr>
+          <w:rFonts w:ascii="Courier New" w:hAnsi="Courier New" w:cs="Courier New"/>
+          <w:sz w:val="13"/>
+          <w:szCs w:val="13"/>
+        </w:rPr>
+        <w:br/>
+      </w:r>
+      <w:proofErr w:type="spellStart"/>
+      <w:r>
+        <w:rPr>
+          <w:rFonts w:ascii="Courier New" w:hAnsi="Courier New" w:cs="Courier New"/>
+          <w:sz w:val="13"/>
+          <w:szCs w:val="13"/>
+        </w:rPr>
+        <w:t>systemctl</w:t>
+      </w:r>
+      <w:proofErr w:type="spellEnd"/>
+      <w:r>
+        <w:rPr>
+          <w:rFonts w:ascii="Courier New" w:hAnsi="Courier New" w:cs="Courier New"/>
+          <w:sz w:val="13"/>
+          <w:szCs w:val="13"/>
+        </w:rPr>
+        <w:t xml:space="preserve"> start </w:t>
+      </w:r>
+      <w:proofErr w:type="spellStart"/>
+      <w:r>
+        <w:rPr>
+          <w:rFonts w:ascii="Courier New" w:hAnsi="Courier New" w:cs="Courier New"/>
+          <w:sz w:val="13"/>
+          <w:szCs w:val="13"/>
+        </w:rPr>
+        <w:t>udpTimerDriver</w:t>
+      </w:r>
+      <w:bookmarkEnd w:id="0"/>
+      <w:proofErr w:type="spellEnd"/>
+      <w:r>
+        <w:rPr>
+          <w:rFonts w:ascii="Courier New" w:hAnsi="Courier New" w:cs="Courier New"/>
+          <w:sz w:val="13"/>
+          <w:szCs w:val="13"/>
+        </w:rPr>
+        <w:t xml:space="preserve"> </w:t>
+      </w:r>
+    </w:p>
+    <w:p>
+      <w:pPr>
+        <w:pStyle w:val="ListParagraph"/>
+        <w:numPr>
+          <w:ilvl w:val="0"/>
+          <w:numId w:val="21"/>
+        </w:numPr>
+      </w:pPr>
+      <w:proofErr w:type="spellStart"/>
+      <w:r>
+        <w:t>chmod</w:t>
+      </w:r>
+      <w:proofErr w:type="spellEnd"/>
+      <w:r>
+        <w:t xml:space="preserve"> +x refresh</w:t>
+      </w:r>
+    </w:p>
+    <w:p>
+      <w:pPr>
+        <w:pStyle w:val="ListParagraph"/>
+        <w:numPr>
+          <w:ilvl w:val="0"/>
+          <w:numId w:val="21"/>
+        </w:numPr>
+      </w:pPr>
+      <w:proofErr w:type="gramStart"/>
+      <w:r>
+        <w:t>./</w:t>
+      </w:r>
+      <w:proofErr w:type="gramEnd"/>
+      <w:r>
+        <w:t>refresh</w:t>
+      </w:r>
+    </w:p>
     <w:p>
       <w:pPr>
         <w:pStyle w:val="Heading1"/>
@@ -4800,6 +5539,7 @@
         <w:rPr>
           <w:rFonts w:cstheme="minorHAnsi"/>
         </w:rPr>
+        <w:lastRenderedPageBreak/>
         <w:t>Random notes for Pi related stuff</w:t>
       </w:r>
     </w:p>
@@ -4818,7 +5558,19 @@
         <w:rPr>
           <w:rFonts w:cstheme="minorHAnsi"/>
         </w:rPr>
-        <w:t>Disk to disk cloning on a mac</w:t>
+        <w:t xml:space="preserve">Disk to disk </w:t>
+      </w:r>
+      <w:r>
+        <w:rPr>
+          <w:rFonts w:cstheme="minorHAnsi"/>
+        </w:rPr>
+        <w:t xml:space="preserve">SD </w:t>
+      </w:r>
+      <w:r>
+        <w:rPr>
+          <w:rFonts w:cstheme="minorHAnsi"/>
+        </w:rPr>
+        <w:t>cloning on a mac</w:t>
       </w:r>
     </w:p>
     <w:p>
@@ -4942,41 +5694,32 @@
     <w:p>
       <w:pPr>
         <w:ind w:left="1800"/>
-        <w:rPr>
-          <w:rFonts w:ascii="Courier" w:hAnsi="Courier" w:cstheme="minorHAnsi"/>
-          <w:sz w:val="16"/>
-          <w:szCs w:val="16"/>
-        </w:rPr>
-      </w:pPr>
-      <w:proofErr w:type="spellStart"/>
-      <w:r>
-        <w:rPr>
-          <w:rFonts w:ascii="Courier" w:hAnsi="Courier" w:cstheme="minorHAnsi"/>
-          <w:sz w:val="16"/>
-          <w:szCs w:val="16"/>
-        </w:rPr>
-        <w:t>sudo</w:t>
-      </w:r>
-      <w:proofErr w:type="spellEnd"/>
-      <w:r>
-        <w:rPr>
-          <w:rFonts w:ascii="Courier" w:hAnsi="Courier" w:cstheme="minorHAnsi"/>
-          <w:sz w:val="16"/>
-          <w:szCs w:val="16"/>
-        </w:rPr>
-        <w:t xml:space="preserve"> </w:t>
-      </w:r>
-      <w:proofErr w:type="spellStart"/>
-      <w:r>
         <w:rPr>
           <w:rFonts w:ascii="Courier" w:hAnsi="Courier" w:cs="Menlo"/>
           <w:color w:val="000000"/>
           <w:sz w:val="16"/>
           <w:szCs w:val="16"/>
         </w:rPr>
-        <w:t>dd</w:t>
-      </w:r>
-      <w:proofErr w:type="spellEnd"/>
+      </w:pPr>
+      <w:proofErr w:type="spellStart"/>
+      <w:r>
+        <w:rPr>
+          <w:rFonts w:ascii="Courier" w:hAnsi="Courier" w:cstheme="minorHAnsi"/>
+          <w:sz w:val="16"/>
+          <w:szCs w:val="16"/>
+        </w:rPr>
+        <w:t>sudo</w:t>
+      </w:r>
+      <w:proofErr w:type="spellEnd"/>
+      <w:r>
+        <w:rPr>
+          <w:rFonts w:ascii="Courier" w:hAnsi="Courier" w:cstheme="minorHAnsi"/>
+          <w:sz w:val="16"/>
+          <w:szCs w:val="16"/>
+        </w:rPr>
+        <w:t xml:space="preserve"> </w:t>
+      </w:r>
+      <w:proofErr w:type="spellStart"/>
       <w:r>
         <w:rPr>
           <w:rFonts w:ascii="Courier" w:hAnsi="Courier" w:cs="Menlo"/>
@@ -4984,9 +5727,9 @@
           <w:sz w:val="16"/>
           <w:szCs w:val="16"/>
         </w:rPr>
-        <w:t xml:space="preserve"> if=/dev/rdisk2 of=/dev/rdisk3 </w:t>
-      </w:r>
-      <w:proofErr w:type="spellStart"/>
+        <w:t>dd</w:t>
+      </w:r>
+      <w:proofErr w:type="spellEnd"/>
       <w:r>
         <w:rPr>
           <w:rFonts w:ascii="Courier" w:hAnsi="Courier" w:cs="Menlo"/>
@@ -4994,9 +5737,9 @@
           <w:sz w:val="16"/>
           <w:szCs w:val="16"/>
         </w:rPr>
-        <w:t>bs</w:t>
-      </w:r>
-      <w:proofErr w:type="spellEnd"/>
+        <w:t xml:space="preserve"> if=/dev/rdisk2 of=/dev/rdisk3 </w:t>
+      </w:r>
+      <w:proofErr w:type="spellStart"/>
       <w:r>
         <w:rPr>
           <w:rFonts w:ascii="Courier" w:hAnsi="Courier" w:cs="Menlo"/>
@@ -5004,10 +5747,9 @@
           <w:sz w:val="16"/>
           <w:szCs w:val="16"/>
         </w:rPr>
-        <w:t>=65536 conv=</w:t>
-      </w:r>
-      <w:proofErr w:type="spellStart"/>
-      <w:proofErr w:type="gramStart"/>
+        <w:t>bs</w:t>
+      </w:r>
+      <w:proofErr w:type="spellEnd"/>
       <w:r>
         <w:rPr>
           <w:rFonts w:ascii="Courier" w:hAnsi="Courier" w:cs="Menlo"/>
@@ -5015,10 +5757,107 @@
           <w:sz w:val="16"/>
           <w:szCs w:val="16"/>
         </w:rPr>
+        <w:t>=65536 conv=</w:t>
+      </w:r>
+      <w:proofErr w:type="spellStart"/>
+      <w:proofErr w:type="gramStart"/>
+      <w:r>
+        <w:rPr>
+          <w:rFonts w:ascii="Courier" w:hAnsi="Courier" w:cs="Menlo"/>
+          <w:color w:val="000000"/>
+          <w:sz w:val="16"/>
+          <w:szCs w:val="16"/>
+        </w:rPr>
         <w:t>noerror,sync</w:t>
       </w:r>
       <w:proofErr w:type="spellEnd"/>
       <w:proofErr w:type="gramEnd"/>
+    </w:p>
+    <w:p>
+      <w:pPr>
+        <w:pStyle w:val="ListParagraph"/>
+        <w:numPr>
+          <w:ilvl w:val="0"/>
+          <w:numId w:val="20"/>
+        </w:numPr>
+        <w:rPr>
+          <w:rFonts w:cstheme="minorHAnsi"/>
+        </w:rPr>
+      </w:pPr>
+      <w:r>
+        <w:rPr>
+          <w:rFonts w:cstheme="minorHAnsi"/>
+        </w:rPr>
+        <w:t xml:space="preserve">Temporarily </w:t>
+      </w:r>
+      <w:proofErr w:type="spellStart"/>
+      <w:r>
+        <w:rPr>
+          <w:rFonts w:cstheme="minorHAnsi"/>
+        </w:rPr>
+        <w:t>shutdown</w:t>
+      </w:r>
+      <w:proofErr w:type="spellEnd"/>
+      <w:r>
+        <w:rPr>
+          <w:rFonts w:cstheme="minorHAnsi"/>
+        </w:rPr>
+        <w:t xml:space="preserve"> a network interface on a pi</w:t>
+      </w:r>
+    </w:p>
+    <w:p>
+      <w:pPr>
+        <w:pStyle w:val="ListParagraph"/>
+        <w:numPr>
+          <w:ilvl w:val="1"/>
+          <w:numId w:val="20"/>
+        </w:numPr>
+        <w:rPr>
+          <w:rFonts w:cstheme="minorHAnsi"/>
+        </w:rPr>
+      </w:pPr>
+      <w:proofErr w:type="spellStart"/>
+      <w:r>
+        <w:rPr>
+          <w:rFonts w:cstheme="minorHAnsi"/>
+        </w:rPr>
+        <w:t>sudo</w:t>
+      </w:r>
+      <w:proofErr w:type="spellEnd"/>
+      <w:r>
+        <w:rPr>
+          <w:rFonts w:cstheme="minorHAnsi"/>
+        </w:rPr>
+        <w:t xml:space="preserve"> </w:t>
+      </w:r>
+      <w:proofErr w:type="spellStart"/>
+      <w:r>
+        <w:rPr>
+          <w:rFonts w:cstheme="minorHAnsi"/>
+        </w:rPr>
+        <w:t>ip</w:t>
+      </w:r>
+      <w:proofErr w:type="spellEnd"/>
+      <w:r>
+        <w:rPr>
+          <w:rFonts w:cstheme="minorHAnsi"/>
+        </w:rPr>
+        <w:t xml:space="preserve"> link set wlan0 </w:t>
+      </w:r>
+      <w:proofErr w:type="gramStart"/>
+      <w:r>
+        <w:rPr>
+          <w:rFonts w:cstheme="minorHAnsi"/>
+        </w:rPr>
+        <w:t>down  (</w:t>
+      </w:r>
+      <w:proofErr w:type="gramEnd"/>
+      <w:r>
+        <w:rPr>
+          <w:rFonts w:cstheme="minorHAnsi"/>
+        </w:rPr>
+        <w:t>use up to bring it back or reboot)</w:t>
+      </w:r>
     </w:p>
     <w:sectPr>
       <w:pgSz w:w="12240" w:h="15840"/>
@@ -5936,6 +6775,119 @@
     </w:lvl>
   </w:abstractNum>
   <w:abstractNum w:abstractNumId="8" w15:restartNumberingAfterBreak="0">
+    <w:nsid w:val="26070BB1"/>
+    <w:multiLevelType w:val="hybridMultilevel"/>
+    <w:tmpl w:val="6B669D34"/>
+    <w:lvl w:ilvl="0" w:tplc="04090001">
+      <w:start w:val="1"/>
+      <w:numFmt w:val="bullet"/>
+      <w:lvlText w:val=""/>
+      <w:lvlJc w:val="left"/>
+      <w:pPr>
+        <w:ind w:left="1080" w:hanging="360"/>
+      </w:pPr>
+      <w:rPr>
+        <w:rFonts w:ascii="Symbol" w:hAnsi="Symbol" w:hint="default"/>
+      </w:rPr>
+    </w:lvl>
+    <w:lvl w:ilvl="1" w:tplc="04090003">
+      <w:start w:val="1"/>
+      <w:numFmt w:val="bullet"/>
+      <w:lvlText w:val="o"/>
+      <w:lvlJc w:val="left"/>
+      <w:pPr>
+        <w:ind w:left="1800" w:hanging="360"/>
+      </w:pPr>
+      <w:rPr>
+        <w:rFonts w:ascii="Courier New" w:hAnsi="Courier New" w:cs="Courier New" w:hint="default"/>
+      </w:rPr>
+    </w:lvl>
+    <w:lvl w:ilvl="2" w:tplc="04090005" w:tentative="1">
+      <w:start w:val="1"/>
+      <w:numFmt w:val="bullet"/>
+      <w:lvlText w:val=""/>
+      <w:lvlJc w:val="left"/>
+      <w:pPr>
+        <w:ind w:left="2520" w:hanging="360"/>
+      </w:pPr>
+      <w:rPr>
+        <w:rFonts w:ascii="Wingdings" w:hAnsi="Wingdings" w:hint="default"/>
+      </w:rPr>
+    </w:lvl>
+    <w:lvl w:ilvl="3" w:tplc="04090001" w:tentative="1">
+      <w:start w:val="1"/>
+      <w:numFmt w:val="bullet"/>
+      <w:lvlText w:val=""/>
+      <w:lvlJc w:val="left"/>
+      <w:pPr>
+        <w:ind w:left="3240" w:hanging="360"/>
+      </w:pPr>
+      <w:rPr>
+        <w:rFonts w:ascii="Symbol" w:hAnsi="Symbol" w:hint="default"/>
+      </w:rPr>
+    </w:lvl>
+    <w:lvl w:ilvl="4" w:tplc="04090003" w:tentative="1">
+      <w:start w:val="1"/>
+      <w:numFmt w:val="bullet"/>
+      <w:lvlText w:val="o"/>
+      <w:lvlJc w:val="left"/>
+      <w:pPr>
+        <w:ind w:left="3960" w:hanging="360"/>
+      </w:pPr>
+      <w:rPr>
+        <w:rFonts w:ascii="Courier New" w:hAnsi="Courier New" w:cs="Courier New" w:hint="default"/>
+      </w:rPr>
+    </w:lvl>
+    <w:lvl w:ilvl="5" w:tplc="04090005" w:tentative="1">
+      <w:start w:val="1"/>
+      <w:numFmt w:val="bullet"/>
+      <w:lvlText w:val=""/>
+      <w:lvlJc w:val="left"/>
+      <w:pPr>
+        <w:ind w:left="4680" w:hanging="360"/>
+      </w:pPr>
+      <w:rPr>
+        <w:rFonts w:ascii="Wingdings" w:hAnsi="Wingdings" w:hint="default"/>
+      </w:rPr>
+    </w:lvl>
+    <w:lvl w:ilvl="6" w:tplc="04090001" w:tentative="1">
+      <w:start w:val="1"/>
+      <w:numFmt w:val="bullet"/>
+      <w:lvlText w:val=""/>
+      <w:lvlJc w:val="left"/>
+      <w:pPr>
+        <w:ind w:left="5400" w:hanging="360"/>
+      </w:pPr>
+      <w:rPr>
+        <w:rFonts w:ascii="Symbol" w:hAnsi="Symbol" w:hint="default"/>
+      </w:rPr>
+    </w:lvl>
+    <w:lvl w:ilvl="7" w:tplc="04090003" w:tentative="1">
+      <w:start w:val="1"/>
+      <w:numFmt w:val="bullet"/>
+      <w:lvlText w:val="o"/>
+      <w:lvlJc w:val="left"/>
+      <w:pPr>
+        <w:ind w:left="6120" w:hanging="360"/>
+      </w:pPr>
+      <w:rPr>
+        <w:rFonts w:ascii="Courier New" w:hAnsi="Courier New" w:cs="Courier New" w:hint="default"/>
+      </w:rPr>
+    </w:lvl>
+    <w:lvl w:ilvl="8" w:tplc="04090005" w:tentative="1">
+      <w:start w:val="1"/>
+      <w:numFmt w:val="bullet"/>
+      <w:lvlText w:val=""/>
+      <w:lvlJc w:val="left"/>
+      <w:pPr>
+        <w:ind w:left="6840" w:hanging="360"/>
+      </w:pPr>
+      <w:rPr>
+        <w:rFonts w:ascii="Wingdings" w:hAnsi="Wingdings" w:hint="default"/>
+      </w:rPr>
+    </w:lvl>
+  </w:abstractNum>
+  <w:abstractNum w:abstractNumId="9" w15:restartNumberingAfterBreak="0">
     <w:nsid w:val="28236E31"/>
     <w:multiLevelType w:val="multilevel"/>
     <w:tmpl w:val="50D426E4"/>
@@ -6084,7 +7036,7 @@
       </w:rPr>
     </w:lvl>
   </w:abstractNum>
-  <w:abstractNum w:abstractNumId="9" w15:restartNumberingAfterBreak="0">
+  <w:abstractNum w:abstractNumId="10" w15:restartNumberingAfterBreak="0">
     <w:nsid w:val="398725F6"/>
     <w:multiLevelType w:val="hybridMultilevel"/>
     <w:tmpl w:val="0F58EAC6"/>
@@ -6196,7 +7148,7 @@
       </w:rPr>
     </w:lvl>
   </w:abstractNum>
-  <w:abstractNum w:abstractNumId="10" w15:restartNumberingAfterBreak="0">
+  <w:abstractNum w:abstractNumId="11" w15:restartNumberingAfterBreak="0">
     <w:nsid w:val="43C0703F"/>
     <w:multiLevelType w:val="hybridMultilevel"/>
     <w:tmpl w:val="D15AE070"/>
@@ -6309,7 +7261,7 @@
       </w:rPr>
     </w:lvl>
   </w:abstractNum>
-  <w:abstractNum w:abstractNumId="11" w15:restartNumberingAfterBreak="0">
+  <w:abstractNum w:abstractNumId="12" w15:restartNumberingAfterBreak="0">
     <w:nsid w:val="49A203C4"/>
     <w:multiLevelType w:val="hybridMultilevel"/>
     <w:tmpl w:val="60A29D14"/>
@@ -6422,7 +7374,7 @@
       </w:rPr>
     </w:lvl>
   </w:abstractNum>
-  <w:abstractNum w:abstractNumId="12" w15:restartNumberingAfterBreak="0">
+  <w:abstractNum w:abstractNumId="13" w15:restartNumberingAfterBreak="0">
     <w:nsid w:val="5C6838AD"/>
     <w:multiLevelType w:val="hybridMultilevel"/>
     <w:tmpl w:val="EB689360"/>
@@ -6535,7 +7487,7 @@
       </w:rPr>
     </w:lvl>
   </w:abstractNum>
-  <w:abstractNum w:abstractNumId="13" w15:restartNumberingAfterBreak="0">
+  <w:abstractNum w:abstractNumId="14" w15:restartNumberingAfterBreak="0">
     <w:nsid w:val="65857074"/>
     <w:multiLevelType w:val="hybridMultilevel"/>
     <w:tmpl w:val="DACA0158"/>
@@ -6647,7 +7599,7 @@
       </w:rPr>
     </w:lvl>
   </w:abstractNum>
-  <w:abstractNum w:abstractNumId="14" w15:restartNumberingAfterBreak="0">
+  <w:abstractNum w:abstractNumId="15" w15:restartNumberingAfterBreak="0">
     <w:nsid w:val="66726964"/>
     <w:multiLevelType w:val="hybridMultilevel"/>
     <w:tmpl w:val="DF626C66"/>
@@ -6760,7 +7712,7 @@
       </w:rPr>
     </w:lvl>
   </w:abstractNum>
-  <w:abstractNum w:abstractNumId="15" w15:restartNumberingAfterBreak="0">
+  <w:abstractNum w:abstractNumId="16" w15:restartNumberingAfterBreak="0">
     <w:nsid w:val="67003F9D"/>
     <w:multiLevelType w:val="hybridMultilevel"/>
     <w:tmpl w:val="86B8D92E"/>
@@ -6873,7 +7825,7 @@
       </w:rPr>
     </w:lvl>
   </w:abstractNum>
-  <w:abstractNum w:abstractNumId="16" w15:restartNumberingAfterBreak="0">
+  <w:abstractNum w:abstractNumId="17" w15:restartNumberingAfterBreak="0">
     <w:nsid w:val="6EF2145D"/>
     <w:multiLevelType w:val="hybridMultilevel"/>
     <w:tmpl w:val="9496C166"/>
@@ -6986,7 +7938,7 @@
       </w:rPr>
     </w:lvl>
   </w:abstractNum>
-  <w:abstractNum w:abstractNumId="17" w15:restartNumberingAfterBreak="0">
+  <w:abstractNum w:abstractNumId="18" w15:restartNumberingAfterBreak="0">
     <w:nsid w:val="6F8E5940"/>
     <w:multiLevelType w:val="hybridMultilevel"/>
     <w:tmpl w:val="B8E8221E"/>
@@ -7099,7 +8051,7 @@
       </w:rPr>
     </w:lvl>
   </w:abstractNum>
-  <w:abstractNum w:abstractNumId="18" w15:restartNumberingAfterBreak="0">
+  <w:abstractNum w:abstractNumId="19" w15:restartNumberingAfterBreak="0">
     <w:nsid w:val="73A12A9E"/>
     <w:multiLevelType w:val="hybridMultilevel"/>
     <w:tmpl w:val="39526B22"/>
@@ -7212,7 +8164,7 @@
       </w:rPr>
     </w:lvl>
   </w:abstractNum>
-  <w:abstractNum w:abstractNumId="19" w15:restartNumberingAfterBreak="0">
+  <w:abstractNum w:abstractNumId="20" w15:restartNumberingAfterBreak="0">
     <w:nsid w:val="7F78636B"/>
     <w:multiLevelType w:val="hybridMultilevel"/>
     <w:tmpl w:val="B78A9ACA"/>
@@ -7329,16 +8281,16 @@
     <w:abstractNumId w:val="5"/>
   </w:num>
   <w:num w:numId="2">
-    <w:abstractNumId w:val="8"/>
+    <w:abstractNumId w:val="9"/>
   </w:num>
   <w:num w:numId="3">
-    <w:abstractNumId w:val="9"/>
+    <w:abstractNumId w:val="10"/>
   </w:num>
   <w:num w:numId="4">
-    <w:abstractNumId w:val="13"/>
+    <w:abstractNumId w:val="14"/>
   </w:num>
   <w:num w:numId="5">
-    <w:abstractNumId w:val="11"/>
+    <w:abstractNumId w:val="12"/>
   </w:num>
   <w:num w:numId="6">
     <w:abstractNumId w:val="1"/>
@@ -7347,10 +8299,10 @@
     <w:abstractNumId w:val="2"/>
   </w:num>
   <w:num w:numId="8">
-    <w:abstractNumId w:val="19"/>
+    <w:abstractNumId w:val="20"/>
   </w:num>
   <w:num w:numId="9">
-    <w:abstractNumId w:val="14"/>
+    <w:abstractNumId w:val="15"/>
   </w:num>
   <w:num w:numId="10">
     <w:abstractNumId w:val="3"/>
@@ -7359,10 +8311,10 @@
     <w:abstractNumId w:val="0"/>
   </w:num>
   <w:num w:numId="12">
-    <w:abstractNumId w:val="18"/>
+    <w:abstractNumId w:val="19"/>
   </w:num>
   <w:num w:numId="13">
-    <w:abstractNumId w:val="15"/>
+    <w:abstractNumId w:val="16"/>
   </w:num>
   <w:num w:numId="14">
     <w:abstractNumId w:val="7"/>
@@ -7371,19 +8323,22 @@
     <w:abstractNumId w:val="4"/>
   </w:num>
   <w:num w:numId="16">
-    <w:abstractNumId w:val="10"/>
+    <w:abstractNumId w:val="11"/>
   </w:num>
   <w:num w:numId="17">
     <w:abstractNumId w:val="6"/>
   </w:num>
   <w:num w:numId="18">
-    <w:abstractNumId w:val="16"/>
+    <w:abstractNumId w:val="17"/>
   </w:num>
   <w:num w:numId="19">
-    <w:abstractNumId w:val="12"/>
+    <w:abstractNumId w:val="13"/>
   </w:num>
   <w:num w:numId="20">
-    <w:abstractNumId w:val="17"/>
+    <w:abstractNumId w:val="18"/>
+  </w:num>
+  <w:num w:numId="21">
+    <w:abstractNumId w:val="8"/>
   </w:num>
 </w:numbering>
 </file>
@@ -7808,7 +8763,6 @@
   <w:style w:type="character" w:default="1" w:styleId="DefaultParagraphFont">
     <w:name w:val="Default Paragraph Font"/>
     <w:uiPriority w:val="1"/>
-    <w:semiHidden/>
     <w:unhideWhenUsed/>
   </w:style>
   <w:style w:type="table" w:default="1" w:styleId="TableNormal">

</xml_diff>

<commit_message>
Added info on disabling power saving features of wlan1 (realtek adapter)
</commit_message>
<xml_diff>
--- a/Documentation/Setting up the wireless timer and speakers.docx
+++ b/Documentation/Setting up the wireless timer and speakers.docx
@@ -703,7 +703,6 @@
           <w:color w:val="auto"/>
           <w:u w:val="none"/>
         </w:rPr>
-        <w:lastRenderedPageBreak/>
         <w:t>.</w:t>
       </w:r>
       <w:r>
@@ -776,6 +775,7 @@
           <w:sz w:val="16"/>
           <w:szCs w:val="16"/>
         </w:rPr>
+        <w:lastRenderedPageBreak/>
         <w:t>ctrl_interface</w:t>
       </w:r>
       <w:proofErr w:type="spellEnd"/>
@@ -1678,7 +1678,6 @@
       </w:pPr>
       <w:proofErr w:type="spellStart"/>
       <w:r>
-        <w:lastRenderedPageBreak/>
         <w:t>rpi</w:t>
       </w:r>
       <w:proofErr w:type="spellEnd"/>
@@ -1710,6 +1709,7 @@
         </w:numPr>
       </w:pPr>
       <w:r>
+        <w:lastRenderedPageBreak/>
         <w:t>Now configure</w:t>
       </w:r>
       <w:r>
@@ -1759,14 +1759,9 @@
       </w:r>
       <w:proofErr w:type="spellStart"/>
       <w:r>
-        <w:t>wpa_</w:t>
-      </w:r>
-      <w:proofErr w:type="gramStart"/>
-      <w:r>
-        <w:t>supplicant.conf</w:t>
-      </w:r>
-      <w:proofErr w:type="spellEnd"/>
-      <w:proofErr w:type="gramEnd"/>
+        <w:t>wpa_supplicant.conf</w:t>
+      </w:r>
+      <w:proofErr w:type="spellEnd"/>
       <w:r>
         <w:t xml:space="preserve"> to wpa_supplicant-wlan0.conf</w:t>
       </w:r>
@@ -1948,6 +1943,170 @@
       <w:r>
         <w:t xml:space="preserve"> adapter now</w:t>
       </w:r>
+    </w:p>
+    <w:p>
+      <w:pPr>
+        <w:pStyle w:val="ListParagraph"/>
+        <w:numPr>
+          <w:ilvl w:val="1"/>
+          <w:numId w:val="13"/>
+        </w:numPr>
+      </w:pPr>
+      <w:r>
+        <w:t xml:space="preserve">NOTE: *** this only applies to the REALTEK </w:t>
+      </w:r>
+      <w:proofErr w:type="spellStart"/>
+      <w:r>
+        <w:t>wifi</w:t>
+      </w:r>
+      <w:proofErr w:type="spellEnd"/>
+      <w:r>
+        <w:t xml:space="preserve"> adapter recommended ***</w:t>
+      </w:r>
+      <w:r>
+        <w:br/>
+      </w:r>
+      <w:proofErr w:type="spellStart"/>
+      <w:r>
+        <w:t>nano</w:t>
+      </w:r>
+      <w:proofErr w:type="spellEnd"/>
+      <w:r>
+        <w:t xml:space="preserve"> /</w:t>
+      </w:r>
+      <w:proofErr w:type="spellStart"/>
+      <w:r>
+        <w:t>etc</w:t>
+      </w:r>
+      <w:proofErr w:type="spellEnd"/>
+      <w:r>
+        <w:t>/</w:t>
+      </w:r>
+      <w:proofErr w:type="spellStart"/>
+      <w:r>
+        <w:t>modprobe.d</w:t>
+      </w:r>
+      <w:proofErr w:type="spellEnd"/>
+      <w:r>
+        <w:t>/8192cu.conf</w:t>
+      </w:r>
+    </w:p>
+    <w:p>
+      <w:pPr>
+        <w:spacing w:after="160" w:line="259" w:lineRule="auto"/>
+        <w:ind w:left="1800"/>
+        <w:rPr>
+          <w:rFonts w:ascii="Courier" w:eastAsiaTheme="minorHAnsi" w:hAnsi="Courier" w:cstheme="minorBidi"/>
+          <w:sz w:val="16"/>
+          <w:szCs w:val="16"/>
+        </w:rPr>
+      </w:pPr>
+      <w:r>
+        <w:rPr>
+          <w:rFonts w:ascii="Courier" w:hAnsi="Courier"/>
+          <w:sz w:val="16"/>
+          <w:szCs w:val="16"/>
+        </w:rPr>
+        <w:t xml:space="preserve"># </w:t>
+      </w:r>
+      <w:r>
+        <w:rPr>
+          <w:rFonts w:ascii="Courier" w:hAnsi="Courier"/>
+          <w:sz w:val="16"/>
+          <w:szCs w:val="16"/>
+        </w:rPr>
+        <w:t xml:space="preserve">disable power saving on wlan1 </w:t>
+      </w:r>
+      <w:proofErr w:type="spellStart"/>
+      <w:r>
+        <w:rPr>
+          <w:rFonts w:ascii="Courier" w:hAnsi="Courier"/>
+          <w:sz w:val="16"/>
+          <w:szCs w:val="16"/>
+        </w:rPr>
+        <w:t>realtek</w:t>
+      </w:r>
+      <w:proofErr w:type="spellEnd"/>
+      <w:r>
+        <w:rPr>
+          <w:rFonts w:ascii="Courier" w:hAnsi="Courier"/>
+          <w:sz w:val="16"/>
+          <w:szCs w:val="16"/>
+        </w:rPr>
+        <w:t xml:space="preserve"> adapter</w:t>
+      </w:r>
+      <w:r>
+        <w:rPr>
+          <w:rFonts w:ascii="Courier" w:hAnsi="Courier"/>
+          <w:sz w:val="16"/>
+          <w:szCs w:val="16"/>
+        </w:rPr>
+        <w:br/>
+      </w:r>
+      <w:r>
+        <w:rPr>
+          <w:rFonts w:ascii="Courier" w:eastAsiaTheme="minorHAnsi" w:hAnsi="Courier" w:cstheme="minorBidi"/>
+          <w:sz w:val="16"/>
+          <w:szCs w:val="16"/>
+        </w:rPr>
+        <w:t xml:space="preserve">options 8192cu </w:t>
+      </w:r>
+      <w:proofErr w:type="spellStart"/>
+      <w:r>
+        <w:rPr>
+          <w:rFonts w:ascii="Courier" w:eastAsiaTheme="minorHAnsi" w:hAnsi="Courier" w:cstheme="minorBidi"/>
+          <w:sz w:val="16"/>
+          <w:szCs w:val="16"/>
+        </w:rPr>
+        <w:t>rtw_power_mgnt</w:t>
+      </w:r>
+      <w:proofErr w:type="spellEnd"/>
+      <w:r>
+        <w:rPr>
+          <w:rFonts w:ascii="Courier" w:eastAsiaTheme="minorHAnsi" w:hAnsi="Courier" w:cstheme="minorBidi"/>
+          <w:sz w:val="16"/>
+          <w:szCs w:val="16"/>
+        </w:rPr>
+        <w:t xml:space="preserve">=0 </w:t>
+      </w:r>
+      <w:proofErr w:type="spellStart"/>
+      <w:r>
+        <w:rPr>
+          <w:rFonts w:ascii="Courier" w:eastAsiaTheme="minorHAnsi" w:hAnsi="Courier" w:cstheme="minorBidi"/>
+          <w:sz w:val="16"/>
+          <w:szCs w:val="16"/>
+        </w:rPr>
+        <w:t>rtw_enusbss</w:t>
+      </w:r>
+      <w:proofErr w:type="spellEnd"/>
+      <w:r>
+        <w:rPr>
+          <w:rFonts w:ascii="Courier" w:eastAsiaTheme="minorHAnsi" w:hAnsi="Courier" w:cstheme="minorBidi"/>
+          <w:sz w:val="16"/>
+          <w:szCs w:val="16"/>
+        </w:rPr>
+        <w:t xml:space="preserve">=0 </w:t>
+      </w:r>
+      <w:proofErr w:type="spellStart"/>
+      <w:r>
+        <w:rPr>
+          <w:rFonts w:ascii="Courier" w:eastAsiaTheme="minorHAnsi" w:hAnsi="Courier" w:cstheme="minorBidi"/>
+          <w:sz w:val="16"/>
+          <w:szCs w:val="16"/>
+        </w:rPr>
+        <w:t>rtw_ips_mode</w:t>
+      </w:r>
+      <w:proofErr w:type="spellEnd"/>
+      <w:r>
+        <w:rPr>
+          <w:rFonts w:ascii="Courier" w:eastAsiaTheme="minorHAnsi" w:hAnsi="Courier" w:cstheme="minorBidi"/>
+          <w:sz w:val="16"/>
+          <w:szCs w:val="16"/>
+        </w:rPr>
+        <w:t>=1</w:t>
+      </w:r>
+      <w:bookmarkStart w:id="0" w:name="_GoBack"/>
+      <w:bookmarkEnd w:id="0"/>
     </w:p>
     <w:p>
       <w:pPr>
@@ -3321,7 +3480,6 @@
         <w:rPr>
           <w:rFonts w:ascii="Courier" w:hAnsi="Courier"/>
         </w:rPr>
-        <w:lastRenderedPageBreak/>
         <w:t>Restart=always</w:t>
       </w:r>
     </w:p>
@@ -3422,6 +3580,7 @@
       </w:pPr>
       <w:proofErr w:type="spellStart"/>
       <w:r>
+        <w:lastRenderedPageBreak/>
         <w:t>nano</w:t>
       </w:r>
       <w:proofErr w:type="spellEnd"/>
@@ -3864,10 +4023,7 @@
       </w:r>
       <w:proofErr w:type="spellEnd"/>
       <w:r>
-        <w:t xml:space="preserve"> binaries</w:t>
-      </w:r>
-      <w:r>
-        <w:t>.</w:t>
+        <w:t xml:space="preserve"> binaries.</w:t>
       </w:r>
     </w:p>
     <w:p>
@@ -3897,7 +4053,6 @@
           <w:szCs w:val="13"/>
         </w:rPr>
       </w:pPr>
-      <w:bookmarkStart w:id="0" w:name="_GoBack"/>
       <w:r>
         <w:rPr>
           <w:rFonts w:ascii="Courier New" w:hAnsi="Courier New" w:cs="Courier New"/>
@@ -4547,7 +4702,6 @@
         </w:rPr>
         <w:t>udpTimerDriver</w:t>
       </w:r>
-      <w:bookmarkEnd w:id="0"/>
       <w:proofErr w:type="spellEnd"/>
       <w:r>
         <w:rPr>
@@ -4644,7 +4798,6 @@
         <w:autoSpaceDE w:val="0"/>
         <w:autoSpaceDN w:val="0"/>
         <w:adjustRightInd w:val="0"/>
-        <w:spacing w:after="0" w:line="240" w:lineRule="auto"/>
         <w:ind w:left="1080"/>
         <w:rPr>
           <w:rFonts w:ascii="Courier" w:hAnsi="Courier" w:cs="Menlo"/>
@@ -4660,6 +4813,7 @@
           <w:sz w:val="20"/>
           <w:szCs w:val="20"/>
         </w:rPr>
+        <w:lastRenderedPageBreak/>
         <w:t>country=US</w:t>
       </w:r>
     </w:p>
@@ -4682,7 +4836,6 @@
         <w:autoSpaceDE w:val="0"/>
         <w:autoSpaceDN w:val="0"/>
         <w:adjustRightInd w:val="0"/>
-        <w:spacing w:after="0" w:line="240" w:lineRule="auto"/>
         <w:ind w:left="1080"/>
         <w:rPr>
           <w:rFonts w:ascii="Courier" w:hAnsi="Courier" w:cs="Menlo"/>
@@ -4782,7 +4935,6 @@
         <w:autoSpaceDE w:val="0"/>
         <w:autoSpaceDN w:val="0"/>
         <w:adjustRightInd w:val="0"/>
-        <w:spacing w:after="0" w:line="240" w:lineRule="auto"/>
         <w:ind w:left="1080"/>
         <w:rPr>
           <w:rFonts w:ascii="Courier" w:hAnsi="Courier" w:cs="Menlo"/>
@@ -4831,7 +4983,6 @@
         <w:autoSpaceDE w:val="0"/>
         <w:autoSpaceDN w:val="0"/>
         <w:adjustRightInd w:val="0"/>
-        <w:spacing w:after="0" w:line="240" w:lineRule="auto"/>
         <w:ind w:left="1080"/>
         <w:rPr>
           <w:rFonts w:ascii="Courier" w:hAnsi="Courier" w:cs="Menlo"/>
@@ -4860,7 +5011,6 @@
         <w:autoSpaceDE w:val="0"/>
         <w:autoSpaceDN w:val="0"/>
         <w:adjustRightInd w:val="0"/>
-        <w:spacing w:after="0" w:line="240" w:lineRule="auto"/>
         <w:ind w:left="1080"/>
         <w:rPr>
           <w:rFonts w:ascii="Courier" w:hAnsi="Courier" w:cs="Menlo"/>
@@ -4909,7 +5059,6 @@
         <w:autoSpaceDE w:val="0"/>
         <w:autoSpaceDN w:val="0"/>
         <w:adjustRightInd w:val="0"/>
-        <w:spacing w:after="0" w:line="240" w:lineRule="auto"/>
         <w:ind w:left="1080"/>
         <w:rPr>
           <w:rFonts w:ascii="Courier" w:hAnsi="Courier" w:cs="Menlo"/>
@@ -4967,7 +5116,6 @@
         <w:autoSpaceDE w:val="0"/>
         <w:autoSpaceDN w:val="0"/>
         <w:adjustRightInd w:val="0"/>
-        <w:spacing w:after="0" w:line="240" w:lineRule="auto"/>
         <w:ind w:left="1080"/>
         <w:rPr>
           <w:rFonts w:ascii="Courier" w:hAnsi="Courier" w:cs="Menlo"/>
@@ -5025,7 +5173,6 @@
         <w:autoSpaceDE w:val="0"/>
         <w:autoSpaceDN w:val="0"/>
         <w:adjustRightInd w:val="0"/>
-        <w:spacing w:after="0" w:line="240" w:lineRule="auto"/>
         <w:ind w:left="1080"/>
         <w:rPr>
           <w:rFonts w:ascii="Courier" w:hAnsi="Courier" w:cs="Menlo"/>
@@ -5149,7 +5296,6 @@
         <w:autoSpaceDE w:val="0"/>
         <w:autoSpaceDN w:val="0"/>
         <w:adjustRightInd w:val="0"/>
-        <w:spacing w:after="0" w:line="240" w:lineRule="auto"/>
         <w:ind w:left="1120"/>
         <w:rPr>
           <w:rFonts w:ascii="Courier" w:hAnsi="Courier" w:cs="Menlo"/>
@@ -5207,7 +5353,6 @@
         <w:autoSpaceDE w:val="0"/>
         <w:autoSpaceDN w:val="0"/>
         <w:adjustRightInd w:val="0"/>
-        <w:spacing w:after="0" w:line="240" w:lineRule="auto"/>
         <w:ind w:left="1120"/>
         <w:rPr>
           <w:rFonts w:ascii="Courier" w:hAnsi="Courier" w:cs="Menlo"/>
@@ -5245,7 +5390,6 @@
         <w:autoSpaceDE w:val="0"/>
         <w:autoSpaceDN w:val="0"/>
         <w:adjustRightInd w:val="0"/>
-        <w:spacing w:after="0" w:line="240" w:lineRule="auto"/>
         <w:ind w:left="1120"/>
         <w:rPr>
           <w:rFonts w:ascii="Courier" w:hAnsi="Courier" w:cs="Menlo"/>
@@ -5303,7 +5447,6 @@
         <w:autoSpaceDE w:val="0"/>
         <w:autoSpaceDN w:val="0"/>
         <w:adjustRightInd w:val="0"/>
-        <w:spacing w:after="0" w:line="240" w:lineRule="auto"/>
         <w:ind w:left="1120"/>
         <w:rPr>
           <w:rFonts w:ascii="Courier" w:hAnsi="Courier" w:cs="Menlo"/>
@@ -5539,7 +5682,6 @@
         <w:rPr>
           <w:rFonts w:cstheme="minorHAnsi"/>
         </w:rPr>
-        <w:lastRenderedPageBreak/>
         <w:t>Random notes for Pi related stuff</w:t>
       </w:r>
     </w:p>
@@ -8738,6 +8880,15 @@
   <w:style w:type="paragraph" w:default="1" w:styleId="Normal">
     <w:name w:val="Normal"/>
     <w:qFormat/>
+    <w:rsid w:val="00AC07FD"/>
+    <w:pPr>
+      <w:spacing w:after="0" w:line="240" w:lineRule="auto"/>
+    </w:pPr>
+    <w:rPr>
+      <w:rFonts w:ascii="Times New Roman" w:eastAsia="Times New Roman" w:hAnsi="Times New Roman" w:cs="Times New Roman"/>
+      <w:sz w:val="24"/>
+      <w:szCs w:val="24"/>
+    </w:rPr>
   </w:style>
   <w:style w:type="paragraph" w:styleId="Heading1">
     <w:name w:val="heading 1"/>
@@ -8750,7 +8901,7 @@
     <w:pPr>
       <w:keepNext/>
       <w:keepLines/>
-      <w:spacing w:before="240" w:after="0"/>
+      <w:spacing w:before="240" w:line="259" w:lineRule="auto"/>
       <w:outlineLvl w:val="0"/>
     </w:pPr>
     <w:rPr>
@@ -8793,9 +8944,15 @@
     <w:qFormat/>
     <w:rsid w:val="003575C6"/>
     <w:pPr>
+      <w:spacing w:after="160" w:line="259" w:lineRule="auto"/>
       <w:ind w:left="720"/>
       <w:contextualSpacing/>
     </w:pPr>
+    <w:rPr>
+      <w:rFonts w:asciiTheme="minorHAnsi" w:eastAsiaTheme="minorHAnsi" w:hAnsiTheme="minorHAnsi" w:cstheme="minorBidi"/>
+      <w:sz w:val="22"/>
+      <w:szCs w:val="22"/>
+    </w:rPr>
   </w:style>
   <w:style w:type="character" w:styleId="Hyperlink">
     <w:name w:val="Hyperlink"/>
@@ -8850,11 +9007,8 @@
     <w:semiHidden/>
     <w:unhideWhenUsed/>
     <w:rsid w:val="00E42E02"/>
-    <w:pPr>
-      <w:spacing w:after="0" w:line="240" w:lineRule="auto"/>
-    </w:pPr>
     <w:rPr>
-      <w:rFonts w:ascii="Times New Roman" w:hAnsi="Times New Roman" w:cs="Times New Roman"/>
+      <w:rFonts w:eastAsiaTheme="minorHAnsi"/>
       <w:sz w:val="26"/>
       <w:szCs w:val="26"/>
     </w:rPr>

</xml_diff>